<commit_message>
second sprawozdanie update for random forest
</commit_message>
<xml_diff>
--- a/sprawozdanie.docx
+++ b/sprawozdanie.docx
@@ -682,7 +682,11 @@
         </w:rPr>
       </w:pPr>
       <w:r>
-        <w:rPr/>
+        <w:rPr>
+          <w:rFonts w:eastAsia="游ゴシック Light" w:cs="CMU Serif" w:eastAsiaTheme="majorEastAsia" w:ascii="CMU Serif" w:hAnsi="CMU Serif"/>
+          <w:sz w:val="24"/>
+          <w:szCs w:val="24"/>
+        </w:rPr>
       </w:r>
     </w:p>
     <w:p>
@@ -848,6 +852,113 @@
           <w:szCs w:val="24"/>
         </w:rPr>
         <w:t>Las losowy (Random Forest)</w:t>
+      </w:r>
+    </w:p>
+    <w:p>
+      <w:pPr>
+        <w:pStyle w:val="ListParagraph"/>
+        <w:numPr>
+          <w:ilvl w:val="0"/>
+          <w:numId w:val="0"/>
+        </w:numPr>
+        <w:ind w:left="0" w:hanging="0"/>
+        <w:rPr>
+          <w:rFonts w:ascii="CMU Serif" w:hAnsi="CMU Serif" w:eastAsia="游ゴシック Light" w:cs="CMU Serif" w:eastAsiaTheme="majorEastAsia"/>
+          <w:sz w:val="24"/>
+          <w:szCs w:val="24"/>
+        </w:rPr>
+      </w:pPr>
+      <w:r>
+        <w:rPr>
+          <w:rFonts w:eastAsia="游ゴシック Light" w:cs="CMU Serif" w:ascii="CMU Serif" w:hAnsi="CMU Serif" w:eastAsiaTheme="majorEastAsia"/>
+          <w:sz w:val="24"/>
+          <w:szCs w:val="24"/>
+        </w:rPr>
+        <w:t>Obiekt RandomForest  jest tworzony z możliwością ustalenia wartości trzech hiperparametrów: num_trees odpowiadający za ilość drzew w lesie losowym oraz max_depth i min_sample_split, odpowiadające za maksymalną głębokość drzewa oraz minimalną liczbę próbek wymaganych do podziału węzła.</w:t>
+      </w:r>
+    </w:p>
+    <w:p>
+      <w:pPr>
+        <w:pStyle w:val="ListParagraph"/>
+        <w:numPr>
+          <w:ilvl w:val="0"/>
+          <w:numId w:val="0"/>
+        </w:numPr>
+        <w:ind w:left="654" w:hanging="0"/>
+        <w:rPr>
+          <w:rFonts w:ascii="CMU Serif" w:hAnsi="CMU Serif" w:eastAsia="游ゴシック Light" w:cs="CMU Serif" w:eastAsiaTheme="majorEastAsia"/>
+          <w:sz w:val="24"/>
+          <w:szCs w:val="24"/>
+        </w:rPr>
+      </w:pPr>
+      <w:r>
+        <w:rPr>
+          <w:rFonts w:eastAsia="游ゴシック Light" w:cs="CMU Serif" w:ascii="CMU Serif" w:hAnsi="CMU Serif" w:eastAsiaTheme="majorEastAsia"/>
+          <w:sz w:val="24"/>
+          <w:szCs w:val="24"/>
+        </w:rPr>
+        <w:br/>
+      </w:r>
+    </w:p>
+    <w:p>
+      <w:pPr>
+        <w:pStyle w:val="ListParagraph"/>
+        <w:numPr>
+          <w:ilvl w:val="0"/>
+          <w:numId w:val="0"/>
+        </w:numPr>
+        <w:ind w:left="0" w:hanging="0"/>
+        <w:rPr>
+          <w:rFonts w:ascii="CMU Serif" w:hAnsi="CMU Serif" w:eastAsia="游ゴシック Light" w:cs="CMU Serif" w:eastAsiaTheme="majorEastAsia"/>
+          <w:sz w:val="24"/>
+          <w:szCs w:val="24"/>
+        </w:rPr>
+      </w:pPr>
+      <w:r>
+        <w:rPr>
+          <w:rFonts w:eastAsia="游ゴシック Light" w:cs="CMU Serif" w:ascii="CMU Serif" w:hAnsi="CMU Serif" w:eastAsiaTheme="majorEastAsia"/>
+          <w:sz w:val="24"/>
+          <w:szCs w:val="24"/>
+        </w:rPr>
+        <w:t>Budowa lasu losowego odbywa się w metodzie fit() i polega na tworzeniu drzew na podstawie próbek losowych, które zwraca metoda sample(). W metodzie tej wybieramy indeksy z jednakowym prawdopodobieństwem i możliwością powtarzania się, co sprawia, że losowo odrzucamy pewne zestawy cech i próbek. Po zbudowaniu każde drzewo dodawane jest do listy.</w:t>
+      </w:r>
+    </w:p>
+    <w:p>
+      <w:pPr>
+        <w:pStyle w:val="ListParagraph"/>
+        <w:ind w:left="0" w:hanging="426"/>
+        <w:rPr>
+          <w:rFonts w:ascii="CMU Serif" w:hAnsi="CMU Serif" w:eastAsia="游ゴシック Light" w:cs="CMU Serif" w:eastAsiaTheme="majorEastAsia"/>
+          <w:sz w:val="24"/>
+          <w:szCs w:val="24"/>
+        </w:rPr>
+      </w:pPr>
+      <w:r>
+        <w:rPr>
+          <w:rFonts w:eastAsia="游ゴシック Light" w:cs="CMU Serif" w:eastAsiaTheme="majorEastAsia" w:ascii="CMU Serif" w:hAnsi="CMU Serif"/>
+          <w:sz w:val="24"/>
+          <w:szCs w:val="24"/>
+        </w:rPr>
+      </w:r>
+    </w:p>
+    <w:p>
+      <w:pPr>
+        <w:pStyle w:val="ListParagraph"/>
+        <w:ind w:left="0" w:hanging="426"/>
+        <w:rPr>
+          <w:rFonts w:ascii="CMU Serif" w:hAnsi="CMU Serif" w:eastAsia="游ゴシック Light" w:cs="CMU Serif" w:eastAsiaTheme="majorEastAsia"/>
+          <w:sz w:val="24"/>
+          <w:szCs w:val="24"/>
+        </w:rPr>
+      </w:pPr>
+      <w:r>
+        <w:rPr>
+          <w:rFonts w:eastAsia="游ゴシック Light" w:cs="CMU Serif" w:ascii="CMU Serif" w:hAnsi="CMU Serif" w:eastAsiaTheme="majorEastAsia"/>
+          <w:sz w:val="24"/>
+          <w:szCs w:val="24"/>
+        </w:rPr>
+        <w:tab/>
+        <w:t>Przewidywanie w metodzie predict() polega na zebraniu przewidywań każdego drzewa przechowywanego w liście drzew oraz wybranie w głosowaniu etykiety, którą przewidziano najwięcej razy. Sprawdzenie, jaka etykieta przewidywana była najczęściej, realizuje metoda most_common_label().</w:t>
       </w:r>
     </w:p>
     <w:p>
@@ -1551,6 +1662,7 @@
     <w:qFormat/>
     <w:pPr>
       <w:widowControl/>
+      <w:suppressAutoHyphens w:val="true"/>
       <w:bidi w:val="0"/>
       <w:spacing w:lineRule="auto" w:line="259" w:before="0" w:after="160"/>
       <w:jc w:val="left"/>

</xml_diff>

<commit_message>
added comparison with sklearn regressor
</commit_message>
<xml_diff>
--- a/sprawozdanie.docx
+++ b/sprawozdanie.docx
@@ -120,7 +120,25 @@
           <w:sz w:val="24"/>
           <w:szCs w:val="24"/>
         </w:rPr>
-        <w:t>Wszystkie algorytmy zaimplementowane zostały w języku Python.</w:t>
+        <w:t xml:space="preserve">Wszystkie algorytmy zaimplementowane zostały w języku </w:t>
+      </w:r>
+      <w:proofErr w:type="spellStart"/>
+      <w:r>
+        <w:rPr>
+          <w:rFonts w:ascii="CMU Serif" w:eastAsiaTheme="majorEastAsia" w:hAnsi="CMU Serif" w:cs="CMU Serif"/>
+          <w:sz w:val="24"/>
+          <w:szCs w:val="24"/>
+        </w:rPr>
+        <w:t>Python</w:t>
+      </w:r>
+      <w:proofErr w:type="spellEnd"/>
+      <w:r>
+        <w:rPr>
+          <w:rFonts w:ascii="CMU Serif" w:eastAsiaTheme="majorEastAsia" w:hAnsi="CMU Serif" w:cs="CMU Serif"/>
+          <w:sz w:val="24"/>
+          <w:szCs w:val="24"/>
+        </w:rPr>
+        <w:t>.</w:t>
       </w:r>
     </w:p>
     <w:p>
@@ -283,7 +301,43 @@
           <w:szCs w:val="24"/>
         </w:rPr>
         <w:br/>
-        <w:t>Drzewo decyzyjne jest modelem, który potrafi udzielić odpowiedzi na problemy klasyfikacyjne. Składa się z węzłów oraz liści. Każdy węzeł rozdziela logikę na osobne ścieżki w zależności od wartości jednego z atrybutów. Liście natomiast zawierają informację o ostatecznej klasyfikacji obiektu do poszczególnej klasy. Drzewa decyzyjne można w łatwy sposób przedstawić w formie graficznej lub w postaci wyrażenia if/else.</w:t>
+        <w:t xml:space="preserve">Drzewo decyzyjne jest modelem, który potrafi udzielić odpowiedzi na problemy klasyfikacyjne. Składa się z węzłów oraz liści. Każdy węzeł rozdziela logikę na osobne ścieżki w zależności od wartości jednego z atrybutów. Liście natomiast zawierają informację o ostatecznej klasyfikacji obiektu do poszczególnej klasy. Drzewa decyzyjne można w łatwy sposób przedstawić w formie graficznej lub w postaci wyrażenia </w:t>
+      </w:r>
+      <w:proofErr w:type="spellStart"/>
+      <w:r>
+        <w:rPr>
+          <w:rFonts w:ascii="CMU Serif" w:eastAsiaTheme="majorEastAsia" w:hAnsi="CMU Serif" w:cs="CMU Serif"/>
+          <w:sz w:val="24"/>
+          <w:szCs w:val="24"/>
+        </w:rPr>
+        <w:t>if</w:t>
+      </w:r>
+      <w:proofErr w:type="spellEnd"/>
+      <w:r>
+        <w:rPr>
+          <w:rFonts w:ascii="CMU Serif" w:eastAsiaTheme="majorEastAsia" w:hAnsi="CMU Serif" w:cs="CMU Serif"/>
+          <w:sz w:val="24"/>
+          <w:szCs w:val="24"/>
+        </w:rPr>
+        <w:t>/</w:t>
+      </w:r>
+      <w:proofErr w:type="spellStart"/>
+      <w:r>
+        <w:rPr>
+          <w:rFonts w:ascii="CMU Serif" w:eastAsiaTheme="majorEastAsia" w:hAnsi="CMU Serif" w:cs="CMU Serif"/>
+          <w:sz w:val="24"/>
+          <w:szCs w:val="24"/>
+        </w:rPr>
+        <w:t>else</w:t>
+      </w:r>
+      <w:proofErr w:type="spellEnd"/>
+      <w:r>
+        <w:rPr>
+          <w:rFonts w:ascii="CMU Serif" w:eastAsiaTheme="majorEastAsia" w:hAnsi="CMU Serif" w:cs="CMU Serif"/>
+          <w:sz w:val="24"/>
+          <w:szCs w:val="24"/>
+        </w:rPr>
+        <w:t>.</w:t>
       </w:r>
       <w:r>
         <w:t xml:space="preserve"> </w:t>
@@ -356,8 +410,36 @@
           <w:sz w:val="14"/>
           <w:szCs w:val="14"/>
         </w:rPr>
-        <w:t>Reprezentacja drzewa decyzyjnego odpowiadającego na problem klasyfikacji irysów w postaci wyrażenia if/else</w:t>
-      </w:r>
+        <w:t xml:space="preserve">Reprezentacja drzewa decyzyjnego odpowiadającego na problem klasyfikacji irysów w postaci wyrażenia </w:t>
+      </w:r>
+      <w:proofErr w:type="spellStart"/>
+      <w:r>
+        <w:rPr>
+          <w:rFonts w:ascii="CMU Serif" w:eastAsiaTheme="majorEastAsia" w:hAnsi="CMU Serif" w:cs="CMU Serif"/>
+          <w:sz w:val="14"/>
+          <w:szCs w:val="14"/>
+        </w:rPr>
+        <w:t>if</w:t>
+      </w:r>
+      <w:proofErr w:type="spellEnd"/>
+      <w:r>
+        <w:rPr>
+          <w:rFonts w:ascii="CMU Serif" w:eastAsiaTheme="majorEastAsia" w:hAnsi="CMU Serif" w:cs="CMU Serif"/>
+          <w:sz w:val="14"/>
+          <w:szCs w:val="14"/>
+        </w:rPr>
+        <w:t>/</w:t>
+      </w:r>
+      <w:proofErr w:type="spellStart"/>
+      <w:r>
+        <w:rPr>
+          <w:rFonts w:ascii="CMU Serif" w:eastAsiaTheme="majorEastAsia" w:hAnsi="CMU Serif" w:cs="CMU Serif"/>
+          <w:sz w:val="14"/>
+          <w:szCs w:val="14"/>
+        </w:rPr>
+        <w:t>else</w:t>
+      </w:r>
+      <w:proofErr w:type="spellEnd"/>
     </w:p>
     <w:p>
       <w:pPr>
@@ -433,7 +515,43 @@
           <w:sz w:val="24"/>
           <w:szCs w:val="24"/>
         </w:rPr>
-        <w:t>ID3 wybiera najlepszy atrybut do podziału danych licząc „zysk informacyjny” (information gain) dla każdego z nich a następnie wybierając ten z największą wartością.</w:t>
+        <w:t>ID3 wybiera najlepszy atrybut do podziału danych licząc „zysk informacyjny” (</w:t>
+      </w:r>
+      <w:proofErr w:type="spellStart"/>
+      <w:r>
+        <w:rPr>
+          <w:rFonts w:ascii="CMU Serif" w:eastAsiaTheme="majorEastAsia" w:hAnsi="CMU Serif" w:cs="CMU Serif"/>
+          <w:sz w:val="24"/>
+          <w:szCs w:val="24"/>
+        </w:rPr>
+        <w:t>information</w:t>
+      </w:r>
+      <w:proofErr w:type="spellEnd"/>
+      <w:r>
+        <w:rPr>
+          <w:rFonts w:ascii="CMU Serif" w:eastAsiaTheme="majorEastAsia" w:hAnsi="CMU Serif" w:cs="CMU Serif"/>
+          <w:sz w:val="24"/>
+          <w:szCs w:val="24"/>
+        </w:rPr>
+        <w:t xml:space="preserve"> </w:t>
+      </w:r>
+      <w:proofErr w:type="spellStart"/>
+      <w:r>
+        <w:rPr>
+          <w:rFonts w:ascii="CMU Serif" w:eastAsiaTheme="majorEastAsia" w:hAnsi="CMU Serif" w:cs="CMU Serif"/>
+          <w:sz w:val="24"/>
+          <w:szCs w:val="24"/>
+        </w:rPr>
+        <w:t>gain</w:t>
+      </w:r>
+      <w:proofErr w:type="spellEnd"/>
+      <w:r>
+        <w:rPr>
+          <w:rFonts w:ascii="CMU Serif" w:eastAsiaTheme="majorEastAsia" w:hAnsi="CMU Serif" w:cs="CMU Serif"/>
+          <w:sz w:val="24"/>
+          <w:szCs w:val="24"/>
+        </w:rPr>
+        <w:t>) dla każdego z nich a następnie wybierając ten z największą wartością.</w:t>
       </w:r>
     </w:p>
     <w:p>
@@ -716,7 +834,43 @@
           <w:sz w:val="24"/>
           <w:szCs w:val="24"/>
         </w:rPr>
-        <w:t>Las Losowy (Random Forest)</w:t>
+        <w:t>Las Losowy (</w:t>
+      </w:r>
+      <w:proofErr w:type="spellStart"/>
+      <w:r>
+        <w:rPr>
+          <w:rFonts w:ascii="CMU Serif" w:eastAsiaTheme="majorEastAsia" w:hAnsi="CMU Serif" w:cs="CMU Serif"/>
+          <w:sz w:val="24"/>
+          <w:szCs w:val="24"/>
+        </w:rPr>
+        <w:t>Random</w:t>
+      </w:r>
+      <w:proofErr w:type="spellEnd"/>
+      <w:r>
+        <w:rPr>
+          <w:rFonts w:ascii="CMU Serif" w:eastAsiaTheme="majorEastAsia" w:hAnsi="CMU Serif" w:cs="CMU Serif"/>
+          <w:sz w:val="24"/>
+          <w:szCs w:val="24"/>
+        </w:rPr>
+        <w:t xml:space="preserve"> </w:t>
+      </w:r>
+      <w:proofErr w:type="spellStart"/>
+      <w:r>
+        <w:rPr>
+          <w:rFonts w:ascii="CMU Serif" w:eastAsiaTheme="majorEastAsia" w:hAnsi="CMU Serif" w:cs="CMU Serif"/>
+          <w:sz w:val="24"/>
+          <w:szCs w:val="24"/>
+        </w:rPr>
+        <w:t>Forest</w:t>
+      </w:r>
+      <w:proofErr w:type="spellEnd"/>
+      <w:r>
+        <w:rPr>
+          <w:rFonts w:ascii="CMU Serif" w:eastAsiaTheme="majorEastAsia" w:hAnsi="CMU Serif" w:cs="CMU Serif"/>
+          <w:sz w:val="24"/>
+          <w:szCs w:val="24"/>
+        </w:rPr>
+        <w:t>)</w:t>
       </w:r>
     </w:p>
     <w:p>
@@ -730,13 +884,95 @@
           <w:szCs w:val="24"/>
         </w:rPr>
       </w:pPr>
-      <w:r>
-        <w:rPr>
-          <w:rFonts w:ascii="CMU Serif" w:eastAsiaTheme="majorEastAsia" w:hAnsi="CMU Serif" w:cs="CMU Serif"/>
-          <w:sz w:val="24"/>
-          <w:szCs w:val="24"/>
-        </w:rPr>
-        <w:t>Random Forest jest algorytmem uczenia maszynowego, który wykorzystuje technikę zwaną "baggingiem" (bootstrap aggregating), aby zbudować zespół drzew decyzyjnych. Algorytm ten polega na tworzeniu wielu drzew decyzyjnych na podstawie losowych próbek danych treningowych, a następnie łączeniu ich w celu podjęcia ostatecznej decyzji.</w:t>
+      <w:proofErr w:type="spellStart"/>
+      <w:r>
+        <w:rPr>
+          <w:rFonts w:ascii="CMU Serif" w:eastAsiaTheme="majorEastAsia" w:hAnsi="CMU Serif" w:cs="CMU Serif"/>
+          <w:sz w:val="24"/>
+          <w:szCs w:val="24"/>
+        </w:rPr>
+        <w:t>Random</w:t>
+      </w:r>
+      <w:proofErr w:type="spellEnd"/>
+      <w:r>
+        <w:rPr>
+          <w:rFonts w:ascii="CMU Serif" w:eastAsiaTheme="majorEastAsia" w:hAnsi="CMU Serif" w:cs="CMU Serif"/>
+          <w:sz w:val="24"/>
+          <w:szCs w:val="24"/>
+        </w:rPr>
+        <w:t xml:space="preserve"> </w:t>
+      </w:r>
+      <w:proofErr w:type="spellStart"/>
+      <w:r>
+        <w:rPr>
+          <w:rFonts w:ascii="CMU Serif" w:eastAsiaTheme="majorEastAsia" w:hAnsi="CMU Serif" w:cs="CMU Serif"/>
+          <w:sz w:val="24"/>
+          <w:szCs w:val="24"/>
+        </w:rPr>
+        <w:t>Forest</w:t>
+      </w:r>
+      <w:proofErr w:type="spellEnd"/>
+      <w:r>
+        <w:rPr>
+          <w:rFonts w:ascii="CMU Serif" w:eastAsiaTheme="majorEastAsia" w:hAnsi="CMU Serif" w:cs="CMU Serif"/>
+          <w:sz w:val="24"/>
+          <w:szCs w:val="24"/>
+        </w:rPr>
+        <w:t xml:space="preserve"> jest algorytmem uczenia maszynowego, który wykorzystuje technikę zwaną "</w:t>
+      </w:r>
+      <w:proofErr w:type="spellStart"/>
+      <w:r>
+        <w:rPr>
+          <w:rFonts w:ascii="CMU Serif" w:eastAsiaTheme="majorEastAsia" w:hAnsi="CMU Serif" w:cs="CMU Serif"/>
+          <w:sz w:val="24"/>
+          <w:szCs w:val="24"/>
+        </w:rPr>
+        <w:t>baggingiem</w:t>
+      </w:r>
+      <w:proofErr w:type="spellEnd"/>
+      <w:r>
+        <w:rPr>
+          <w:rFonts w:ascii="CMU Serif" w:eastAsiaTheme="majorEastAsia" w:hAnsi="CMU Serif" w:cs="CMU Serif"/>
+          <w:sz w:val="24"/>
+          <w:szCs w:val="24"/>
+        </w:rPr>
+        <w:t>" (</w:t>
+      </w:r>
+      <w:proofErr w:type="spellStart"/>
+      <w:r>
+        <w:rPr>
+          <w:rFonts w:ascii="CMU Serif" w:eastAsiaTheme="majorEastAsia" w:hAnsi="CMU Serif" w:cs="CMU Serif"/>
+          <w:sz w:val="24"/>
+          <w:szCs w:val="24"/>
+        </w:rPr>
+        <w:t>bootstrap</w:t>
+      </w:r>
+      <w:proofErr w:type="spellEnd"/>
+      <w:r>
+        <w:rPr>
+          <w:rFonts w:ascii="CMU Serif" w:eastAsiaTheme="majorEastAsia" w:hAnsi="CMU Serif" w:cs="CMU Serif"/>
+          <w:sz w:val="24"/>
+          <w:szCs w:val="24"/>
+        </w:rPr>
+        <w:t xml:space="preserve"> </w:t>
+      </w:r>
+      <w:proofErr w:type="spellStart"/>
+      <w:r>
+        <w:rPr>
+          <w:rFonts w:ascii="CMU Serif" w:eastAsiaTheme="majorEastAsia" w:hAnsi="CMU Serif" w:cs="CMU Serif"/>
+          <w:sz w:val="24"/>
+          <w:szCs w:val="24"/>
+        </w:rPr>
+        <w:t>aggregating</w:t>
+      </w:r>
+      <w:proofErr w:type="spellEnd"/>
+      <w:r>
+        <w:rPr>
+          <w:rFonts w:ascii="CMU Serif" w:eastAsiaTheme="majorEastAsia" w:hAnsi="CMU Serif" w:cs="CMU Serif"/>
+          <w:sz w:val="24"/>
+          <w:szCs w:val="24"/>
+        </w:rPr>
+        <w:t>), aby zbudować zespół drzew decyzyjnych. Algorytm ten polega na tworzeniu wielu drzew decyzyjnych na podstawie losowych próbek danych treningowych, a następnie łączeniu ich w celu podjęcia ostatecznej decyzji.</w:t>
       </w:r>
     </w:p>
     <w:p>
@@ -893,13 +1129,59 @@
           <w:szCs w:val="24"/>
         </w:rPr>
       </w:pPr>
+      <w:proofErr w:type="spellStart"/>
       <w:r>
         <w:rPr>
           <w:rFonts w:ascii="Consolas" w:eastAsiaTheme="majorEastAsia" w:hAnsi="Consolas" w:cs="CMU Serif"/>
           <w:sz w:val="24"/>
           <w:szCs w:val="24"/>
         </w:rPr>
-        <w:t>tree = C45Tree(X, Y, max_depth, min_samples_split)</w:t>
+        <w:t>tree</w:t>
+      </w:r>
+      <w:proofErr w:type="spellEnd"/>
+      <w:r>
+        <w:rPr>
+          <w:rFonts w:ascii="Consolas" w:eastAsiaTheme="majorEastAsia" w:hAnsi="Consolas" w:cs="CMU Serif"/>
+          <w:sz w:val="24"/>
+          <w:szCs w:val="24"/>
+        </w:rPr>
+        <w:t xml:space="preserve"> = C45Tree(X, Y, </w:t>
+      </w:r>
+      <w:proofErr w:type="spellStart"/>
+      <w:r>
+        <w:rPr>
+          <w:rFonts w:ascii="Consolas" w:eastAsiaTheme="majorEastAsia" w:hAnsi="Consolas" w:cs="CMU Serif"/>
+          <w:sz w:val="24"/>
+          <w:szCs w:val="24"/>
+        </w:rPr>
+        <w:t>max_depth</w:t>
+      </w:r>
+      <w:proofErr w:type="spellEnd"/>
+      <w:r>
+        <w:rPr>
+          <w:rFonts w:ascii="Consolas" w:eastAsiaTheme="majorEastAsia" w:hAnsi="Consolas" w:cs="CMU Serif"/>
+          <w:sz w:val="24"/>
+          <w:szCs w:val="24"/>
+        </w:rPr>
+        <w:t xml:space="preserve">, </w:t>
+      </w:r>
+      <w:proofErr w:type="spellStart"/>
+      <w:r>
+        <w:rPr>
+          <w:rFonts w:ascii="Consolas" w:eastAsiaTheme="majorEastAsia" w:hAnsi="Consolas" w:cs="CMU Serif"/>
+          <w:sz w:val="24"/>
+          <w:szCs w:val="24"/>
+        </w:rPr>
+        <w:t>min_samples_split</w:t>
+      </w:r>
+      <w:proofErr w:type="spellEnd"/>
+      <w:r>
+        <w:rPr>
+          <w:rFonts w:ascii="Consolas" w:eastAsiaTheme="majorEastAsia" w:hAnsi="Consolas" w:cs="CMU Serif"/>
+          <w:sz w:val="24"/>
+          <w:szCs w:val="24"/>
+        </w:rPr>
+        <w:t>)</w:t>
       </w:r>
     </w:p>
     <w:p>
@@ -1025,6 +1307,7 @@
           <w:szCs w:val="24"/>
         </w:rPr>
       </w:pPr>
+      <w:proofErr w:type="spellStart"/>
       <w:r>
         <w:rPr>
           <w:rFonts w:ascii="CMU Serif" w:eastAsiaTheme="majorEastAsia" w:hAnsi="CMU Serif" w:cs="CMU Serif"/>
@@ -1035,13 +1318,32 @@
         </w:rPr>
         <w:t>max_depth</w:t>
       </w:r>
-      <w:r>
-        <w:rPr>
-          <w:rFonts w:ascii="CMU Serif" w:eastAsiaTheme="majorEastAsia" w:hAnsi="CMU Serif" w:cs="CMU Serif"/>
-          <w:sz w:val="24"/>
-          <w:szCs w:val="24"/>
-        </w:rPr>
-        <w:t xml:space="preserve"> – hiperparametr określający jak głębokie może być drzewo</w:t>
+      <w:proofErr w:type="spellEnd"/>
+      <w:r>
+        <w:rPr>
+          <w:rFonts w:ascii="CMU Serif" w:eastAsiaTheme="majorEastAsia" w:hAnsi="CMU Serif" w:cs="CMU Serif"/>
+          <w:sz w:val="24"/>
+          <w:szCs w:val="24"/>
+        </w:rPr>
+        <w:t xml:space="preserve"> – </w:t>
+      </w:r>
+      <w:proofErr w:type="spellStart"/>
+      <w:r>
+        <w:rPr>
+          <w:rFonts w:ascii="CMU Serif" w:eastAsiaTheme="majorEastAsia" w:hAnsi="CMU Serif" w:cs="CMU Serif"/>
+          <w:sz w:val="24"/>
+          <w:szCs w:val="24"/>
+        </w:rPr>
+        <w:t>hiperparametr</w:t>
+      </w:r>
+      <w:proofErr w:type="spellEnd"/>
+      <w:r>
+        <w:rPr>
+          <w:rFonts w:ascii="CMU Serif" w:eastAsiaTheme="majorEastAsia" w:hAnsi="CMU Serif" w:cs="CMU Serif"/>
+          <w:sz w:val="24"/>
+          <w:szCs w:val="24"/>
+        </w:rPr>
+        <w:t xml:space="preserve"> określający jak głębokie może być drzewo</w:t>
       </w:r>
     </w:p>
     <w:p>
@@ -1055,6 +1357,7 @@
           <w:szCs w:val="24"/>
         </w:rPr>
       </w:pPr>
+      <w:proofErr w:type="spellStart"/>
       <w:r>
         <w:rPr>
           <w:rFonts w:ascii="CMU Serif" w:eastAsiaTheme="majorEastAsia" w:hAnsi="CMU Serif" w:cs="CMU Serif"/>
@@ -1065,6 +1368,7 @@
         </w:rPr>
         <w:t>min_samples_split</w:t>
       </w:r>
+      <w:proofErr w:type="spellEnd"/>
       <w:r>
         <w:rPr>
           <w:rFonts w:ascii="CMU Serif" w:eastAsiaTheme="majorEastAsia" w:hAnsi="CMU Serif" w:cs="CMU Serif"/>
@@ -1087,8 +1391,18 @@
           <w:sz w:val="24"/>
           <w:szCs w:val="24"/>
         </w:rPr>
-        <w:t xml:space="preserve"> hiperparametr</w:t>
-      </w:r>
+        <w:t xml:space="preserve"> </w:t>
+      </w:r>
+      <w:proofErr w:type="spellStart"/>
+      <w:r>
+        <w:rPr>
+          <w:rFonts w:ascii="CMU Serif" w:eastAsiaTheme="majorEastAsia" w:hAnsi="CMU Serif" w:cs="CMU Serif"/>
+          <w:sz w:val="24"/>
+          <w:szCs w:val="24"/>
+        </w:rPr>
+        <w:t>hiperparametr</w:t>
+      </w:r>
+      <w:proofErr w:type="spellEnd"/>
       <w:r>
         <w:rPr>
           <w:rFonts w:ascii="CMU Serif" w:eastAsiaTheme="majorEastAsia" w:hAnsi="CMU Serif" w:cs="CMU Serif"/>
@@ -1135,7 +1449,25 @@
           <w:sz w:val="24"/>
           <w:szCs w:val="24"/>
         </w:rPr>
-        <w:t xml:space="preserve">Oba hiperparametry posiadają domyślne wartości, odpowiednio </w:t>
+        <w:t xml:space="preserve">Oba </w:t>
+      </w:r>
+      <w:proofErr w:type="spellStart"/>
+      <w:r>
+        <w:rPr>
+          <w:rFonts w:ascii="CMU Serif" w:eastAsiaTheme="majorEastAsia" w:hAnsi="CMU Serif" w:cs="CMU Serif"/>
+          <w:sz w:val="24"/>
+          <w:szCs w:val="24"/>
+        </w:rPr>
+        <w:t>hiperparametry</w:t>
+      </w:r>
+      <w:proofErr w:type="spellEnd"/>
+      <w:r>
+        <w:rPr>
+          <w:rFonts w:ascii="CMU Serif" w:eastAsiaTheme="majorEastAsia" w:hAnsi="CMU Serif" w:cs="CMU Serif"/>
+          <w:sz w:val="24"/>
+          <w:szCs w:val="24"/>
+        </w:rPr>
+        <w:t xml:space="preserve"> posiadają domyślne wartości, odpowiednio </w:t>
       </w:r>
       <w:r>
         <w:rPr>
@@ -1185,13 +1517,41 @@
         </w:rPr>
         <w:t xml:space="preserve">Po konstrukcji drzewa, aby użyć go do sklasyfikowania danej instancji testowej należy użyć metody </w:t>
       </w:r>
+      <w:proofErr w:type="spellStart"/>
       <w:r>
         <w:rPr>
           <w:rFonts w:ascii="Consolas" w:eastAsiaTheme="majorEastAsia" w:hAnsi="Consolas" w:cs="CMU Serif"/>
           <w:sz w:val="24"/>
           <w:szCs w:val="24"/>
         </w:rPr>
-        <w:t xml:space="preserve">tree.predict(x_row) </w:t>
+        <w:t>tree.predict</w:t>
+      </w:r>
+      <w:proofErr w:type="spellEnd"/>
+      <w:r>
+        <w:rPr>
+          <w:rFonts w:ascii="Consolas" w:eastAsiaTheme="majorEastAsia" w:hAnsi="Consolas" w:cs="CMU Serif"/>
+          <w:sz w:val="24"/>
+          <w:szCs w:val="24"/>
+        </w:rPr>
+        <w:t>(</w:t>
+      </w:r>
+      <w:proofErr w:type="spellStart"/>
+      <w:r>
+        <w:rPr>
+          <w:rFonts w:ascii="Consolas" w:eastAsiaTheme="majorEastAsia" w:hAnsi="Consolas" w:cs="CMU Serif"/>
+          <w:sz w:val="24"/>
+          <w:szCs w:val="24"/>
+        </w:rPr>
+        <w:t>x_row</w:t>
+      </w:r>
+      <w:proofErr w:type="spellEnd"/>
+      <w:r>
+        <w:rPr>
+          <w:rFonts w:ascii="Consolas" w:eastAsiaTheme="majorEastAsia" w:hAnsi="Consolas" w:cs="CMU Serif"/>
+          <w:sz w:val="24"/>
+          <w:szCs w:val="24"/>
+        </w:rPr>
+        <w:t xml:space="preserve">) </w:t>
       </w:r>
       <w:r>
         <w:rPr>
@@ -1201,6 +1561,18 @@
         </w:rPr>
         <w:t>która jako argument przyjmuje wektor reprezentujący daną instancję i zwraca przewidzianą klasę.</w:t>
       </w:r>
+    </w:p>
+    <w:p>
+      <w:pPr>
+        <w:pStyle w:val="Akapitzlist"/>
+        <w:ind w:left="0"/>
+        <w:jc w:val="both"/>
+        <w:rPr>
+          <w:rFonts w:ascii="CMU Serif" w:eastAsiaTheme="majorEastAsia" w:hAnsi="CMU Serif" w:cs="CMU Serif"/>
+          <w:sz w:val="24"/>
+          <w:szCs w:val="24"/>
+        </w:rPr>
+      </w:pPr>
     </w:p>
     <w:p>
       <w:pPr>
@@ -1240,20 +1612,52 @@
     </w:p>
     <w:p>
       <w:pPr>
-        <w:jc w:val="both"/>
-        <w:rPr>
-          <w:rFonts w:ascii="CMU Serif" w:eastAsiaTheme="majorEastAsia" w:hAnsi="CMU Serif" w:cs="CMU Serif"/>
-          <w:sz w:val="24"/>
-          <w:szCs w:val="24"/>
-        </w:rPr>
-      </w:pPr>
-      <w:r>
-        <w:rPr>
-          <w:rFonts w:ascii="CMU Serif" w:eastAsiaTheme="majorEastAsia" w:hAnsi="CMU Serif" w:cs="CMU Serif"/>
-          <w:sz w:val="24"/>
-          <w:szCs w:val="24"/>
-        </w:rPr>
-        <w:t xml:space="preserve">Drzewo RegressionTree działa analogicznie do drzew ID3 i C4.5 pod względem </w:t>
+        <w:pStyle w:val="Akapitzlist"/>
+        <w:ind w:left="0"/>
+        <w:jc w:val="both"/>
+        <w:rPr>
+          <w:rFonts w:ascii="CMU Serif" w:eastAsiaTheme="majorEastAsia" w:hAnsi="CMU Serif" w:cs="CMU Serif"/>
+          <w:sz w:val="24"/>
+          <w:szCs w:val="24"/>
+        </w:rPr>
+      </w:pPr>
+    </w:p>
+    <w:p>
+      <w:pPr>
+        <w:pStyle w:val="Akapitzlist"/>
+        <w:ind w:left="0"/>
+        <w:jc w:val="both"/>
+        <w:rPr>
+          <w:rFonts w:ascii="CMU Serif" w:eastAsiaTheme="majorEastAsia" w:hAnsi="CMU Serif" w:cs="CMU Serif"/>
+          <w:sz w:val="24"/>
+          <w:szCs w:val="24"/>
+        </w:rPr>
+      </w:pPr>
+      <w:r>
+        <w:rPr>
+          <w:rFonts w:ascii="CMU Serif" w:eastAsiaTheme="majorEastAsia" w:hAnsi="CMU Serif" w:cs="CMU Serif"/>
+          <w:sz w:val="24"/>
+          <w:szCs w:val="24"/>
+        </w:rPr>
+        <w:t xml:space="preserve">Drzewo </w:t>
+      </w:r>
+      <w:proofErr w:type="spellStart"/>
+      <w:r>
+        <w:rPr>
+          <w:rFonts w:ascii="CMU Serif" w:eastAsiaTheme="majorEastAsia" w:hAnsi="CMU Serif" w:cs="CMU Serif"/>
+          <w:sz w:val="24"/>
+          <w:szCs w:val="24"/>
+        </w:rPr>
+        <w:t>RegressionTree</w:t>
+      </w:r>
+      <w:proofErr w:type="spellEnd"/>
+      <w:r>
+        <w:rPr>
+          <w:rFonts w:ascii="CMU Serif" w:eastAsiaTheme="majorEastAsia" w:hAnsi="CMU Serif" w:cs="CMU Serif"/>
+          <w:sz w:val="24"/>
+          <w:szCs w:val="24"/>
+        </w:rPr>
+        <w:t xml:space="preserve"> działa analogicznie do drzew ID3 i C4.5 pod względem </w:t>
       </w:r>
       <w:r>
         <w:rPr>
@@ -1305,7 +1709,25 @@
           <w:sz w:val="24"/>
           <w:szCs w:val="24"/>
         </w:rPr>
-        <w:t>Najbardziej korzystny podział węzła wybierany jest przez funkcję standard_deviation_reduction, która zwraca atrybut, dla którego potencjalny podział charakteryz</w:t>
+        <w:t xml:space="preserve">Najbardziej korzystny podział węzła wybierany jest przez funkcję </w:t>
+      </w:r>
+      <w:proofErr w:type="spellStart"/>
+      <w:r>
+        <w:rPr>
+          <w:rFonts w:ascii="CMU Serif" w:eastAsiaTheme="majorEastAsia" w:hAnsi="CMU Serif" w:cs="CMU Serif"/>
+          <w:sz w:val="24"/>
+          <w:szCs w:val="24"/>
+        </w:rPr>
+        <w:t>standard_deviation_reduction</w:t>
+      </w:r>
+      <w:proofErr w:type="spellEnd"/>
+      <w:r>
+        <w:rPr>
+          <w:rFonts w:ascii="CMU Serif" w:eastAsiaTheme="majorEastAsia" w:hAnsi="CMU Serif" w:cs="CMU Serif"/>
+          <w:sz w:val="24"/>
+          <w:szCs w:val="24"/>
+        </w:rPr>
+        <w:t>, która zwraca atrybut, dla którego potencjalny podział charakteryz</w:t>
       </w:r>
       <w:r>
         <w:rPr>
@@ -1427,6 +1849,7 @@
           <w:sz w:val="24"/>
           <w:szCs w:val="24"/>
         </w:rPr>
+        <w:lastRenderedPageBreak/>
         <w:t>Gdzie:</w:t>
       </w:r>
     </w:p>
@@ -1446,7 +1869,6 @@
             <w:sz w:val="24"/>
             <w:szCs w:val="24"/>
           </w:rPr>
-          <w:lastRenderedPageBreak/>
           <m:t>SDR</m:t>
         </m:r>
       </m:oMath>
@@ -1456,7 +1878,43 @@
           <w:sz w:val="24"/>
           <w:szCs w:val="24"/>
         </w:rPr>
-        <w:t xml:space="preserve"> – redukcja odchylenia standardowego (Standard Deviation Reduction)</w:t>
+        <w:t xml:space="preserve"> – redukcja odchylenia standardowego (Standard </w:t>
+      </w:r>
+      <w:proofErr w:type="spellStart"/>
+      <w:r>
+        <w:rPr>
+          <w:rFonts w:ascii="CMU Serif" w:eastAsiaTheme="majorEastAsia" w:hAnsi="CMU Serif" w:cs="CMU Serif"/>
+          <w:sz w:val="24"/>
+          <w:szCs w:val="24"/>
+        </w:rPr>
+        <w:t>Deviation</w:t>
+      </w:r>
+      <w:proofErr w:type="spellEnd"/>
+      <w:r>
+        <w:rPr>
+          <w:rFonts w:ascii="CMU Serif" w:eastAsiaTheme="majorEastAsia" w:hAnsi="CMU Serif" w:cs="CMU Serif"/>
+          <w:sz w:val="24"/>
+          <w:szCs w:val="24"/>
+        </w:rPr>
+        <w:t xml:space="preserve"> </w:t>
+      </w:r>
+      <w:proofErr w:type="spellStart"/>
+      <w:r>
+        <w:rPr>
+          <w:rFonts w:ascii="CMU Serif" w:eastAsiaTheme="majorEastAsia" w:hAnsi="CMU Serif" w:cs="CMU Serif"/>
+          <w:sz w:val="24"/>
+          <w:szCs w:val="24"/>
+        </w:rPr>
+        <w:t>Reduction</w:t>
+      </w:r>
+      <w:proofErr w:type="spellEnd"/>
+      <w:r>
+        <w:rPr>
+          <w:rFonts w:ascii="CMU Serif" w:eastAsiaTheme="majorEastAsia" w:hAnsi="CMU Serif" w:cs="CMU Serif"/>
+          <w:sz w:val="24"/>
+          <w:szCs w:val="24"/>
+        </w:rPr>
+        <w:t>)</w:t>
       </w:r>
     </w:p>
     <w:p>
@@ -1602,7 +2060,43 @@
           <w:sz w:val="24"/>
           <w:szCs w:val="24"/>
         </w:rPr>
-        <w:t>Las losowy (Random Forest)</w:t>
+        <w:t>Las losowy (</w:t>
+      </w:r>
+      <w:proofErr w:type="spellStart"/>
+      <w:r>
+        <w:rPr>
+          <w:rFonts w:ascii="CMU Serif" w:eastAsiaTheme="majorEastAsia" w:hAnsi="CMU Serif" w:cs="CMU Serif"/>
+          <w:sz w:val="24"/>
+          <w:szCs w:val="24"/>
+        </w:rPr>
+        <w:t>Random</w:t>
+      </w:r>
+      <w:proofErr w:type="spellEnd"/>
+      <w:r>
+        <w:rPr>
+          <w:rFonts w:ascii="CMU Serif" w:eastAsiaTheme="majorEastAsia" w:hAnsi="CMU Serif" w:cs="CMU Serif"/>
+          <w:sz w:val="24"/>
+          <w:szCs w:val="24"/>
+        </w:rPr>
+        <w:t xml:space="preserve"> </w:t>
+      </w:r>
+      <w:proofErr w:type="spellStart"/>
+      <w:r>
+        <w:rPr>
+          <w:rFonts w:ascii="CMU Serif" w:eastAsiaTheme="majorEastAsia" w:hAnsi="CMU Serif" w:cs="CMU Serif"/>
+          <w:sz w:val="24"/>
+          <w:szCs w:val="24"/>
+        </w:rPr>
+        <w:t>Forest</w:t>
+      </w:r>
+      <w:proofErr w:type="spellEnd"/>
+      <w:r>
+        <w:rPr>
+          <w:rFonts w:ascii="CMU Serif" w:eastAsiaTheme="majorEastAsia" w:hAnsi="CMU Serif" w:cs="CMU Serif"/>
+          <w:sz w:val="24"/>
+          <w:szCs w:val="24"/>
+        </w:rPr>
+        <w:t>)</w:t>
       </w:r>
     </w:p>
     <w:p>
@@ -1622,7 +2116,97 @@
           <w:sz w:val="24"/>
           <w:szCs w:val="24"/>
         </w:rPr>
-        <w:t>Obiekt RandomForest  jest tworzony z możliwością ustalenia wartości trzech hiperparametrów: num_trees odpowiadający za ilość drzew w lesie losowym oraz max_depth i min_sample_split, odpowiadające za maksymalną głębokość drzewa oraz minimalną liczbę próbek wymaganych do podziału węzła.</w:t>
+        <w:t xml:space="preserve">Obiekt </w:t>
+      </w:r>
+      <w:proofErr w:type="spellStart"/>
+      <w:r>
+        <w:rPr>
+          <w:rFonts w:ascii="CMU Serif" w:eastAsiaTheme="majorEastAsia" w:hAnsi="CMU Serif" w:cs="CMU Serif"/>
+          <w:sz w:val="24"/>
+          <w:szCs w:val="24"/>
+        </w:rPr>
+        <w:t>RandomForest</w:t>
+      </w:r>
+      <w:proofErr w:type="spellEnd"/>
+      <w:r>
+        <w:rPr>
+          <w:rFonts w:ascii="CMU Serif" w:eastAsiaTheme="majorEastAsia" w:hAnsi="CMU Serif" w:cs="CMU Serif"/>
+          <w:sz w:val="24"/>
+          <w:szCs w:val="24"/>
+        </w:rPr>
+        <w:t xml:space="preserve">  jest tworzony z możliwością ustalenia wartości trzech </w:t>
+      </w:r>
+      <w:proofErr w:type="spellStart"/>
+      <w:r>
+        <w:rPr>
+          <w:rFonts w:ascii="CMU Serif" w:eastAsiaTheme="majorEastAsia" w:hAnsi="CMU Serif" w:cs="CMU Serif"/>
+          <w:sz w:val="24"/>
+          <w:szCs w:val="24"/>
+        </w:rPr>
+        <w:t>hiperparametrów</w:t>
+      </w:r>
+      <w:proofErr w:type="spellEnd"/>
+      <w:r>
+        <w:rPr>
+          <w:rFonts w:ascii="CMU Serif" w:eastAsiaTheme="majorEastAsia" w:hAnsi="CMU Serif" w:cs="CMU Serif"/>
+          <w:sz w:val="24"/>
+          <w:szCs w:val="24"/>
+        </w:rPr>
+        <w:t xml:space="preserve">: </w:t>
+      </w:r>
+      <w:proofErr w:type="spellStart"/>
+      <w:r>
+        <w:rPr>
+          <w:rFonts w:ascii="CMU Serif" w:eastAsiaTheme="majorEastAsia" w:hAnsi="CMU Serif" w:cs="CMU Serif"/>
+          <w:sz w:val="24"/>
+          <w:szCs w:val="24"/>
+        </w:rPr>
+        <w:t>num_trees</w:t>
+      </w:r>
+      <w:proofErr w:type="spellEnd"/>
+      <w:r>
+        <w:rPr>
+          <w:rFonts w:ascii="CMU Serif" w:eastAsiaTheme="majorEastAsia" w:hAnsi="CMU Serif" w:cs="CMU Serif"/>
+          <w:sz w:val="24"/>
+          <w:szCs w:val="24"/>
+        </w:rPr>
+        <w:t xml:space="preserve"> odpowiadający za ilość drzew w lesie losowym oraz </w:t>
+      </w:r>
+      <w:proofErr w:type="spellStart"/>
+      <w:r>
+        <w:rPr>
+          <w:rFonts w:ascii="CMU Serif" w:eastAsiaTheme="majorEastAsia" w:hAnsi="CMU Serif" w:cs="CMU Serif"/>
+          <w:sz w:val="24"/>
+          <w:szCs w:val="24"/>
+        </w:rPr>
+        <w:t>max_depth</w:t>
+      </w:r>
+      <w:proofErr w:type="spellEnd"/>
+      <w:r>
+        <w:rPr>
+          <w:rFonts w:ascii="CMU Serif" w:eastAsiaTheme="majorEastAsia" w:hAnsi="CMU Serif" w:cs="CMU Serif"/>
+          <w:sz w:val="24"/>
+          <w:szCs w:val="24"/>
+        </w:rPr>
+        <w:t xml:space="preserve"> i </w:t>
+      </w:r>
+      <w:proofErr w:type="spellStart"/>
+      <w:r>
+        <w:rPr>
+          <w:rFonts w:ascii="CMU Serif" w:eastAsiaTheme="majorEastAsia" w:hAnsi="CMU Serif" w:cs="CMU Serif"/>
+          <w:sz w:val="24"/>
+          <w:szCs w:val="24"/>
+        </w:rPr>
+        <w:t>min_sample_split</w:t>
+      </w:r>
+      <w:proofErr w:type="spellEnd"/>
+      <w:r>
+        <w:rPr>
+          <w:rFonts w:ascii="CMU Serif" w:eastAsiaTheme="majorEastAsia" w:hAnsi="CMU Serif" w:cs="CMU Serif"/>
+          <w:sz w:val="24"/>
+          <w:szCs w:val="24"/>
+        </w:rPr>
+        <w:t>, odpowiadające za maksymalną głębokość drzewa oraz minimalną liczbę próbek wymaganych do podziału węzła.</w:t>
       </w:r>
     </w:p>
     <w:p>
@@ -1654,7 +2238,43 @@
           <w:sz w:val="24"/>
           <w:szCs w:val="24"/>
         </w:rPr>
-        <w:t>Budowa lasu losowego odbywa się w metodzie fit() i polega na tworzeniu drzew na podstawie próbek losowych, które zwraca metoda sample(). W metodzie tej wybieramy indeksy z jednakowym prawdopodobieństwem i możliwością powtarzania się, co sprawia, że losowo odrzucamy pewne zestawy cech i próbek. Po zbudowaniu każde drzewo dodawane jest do listy.</w:t>
+        <w:t xml:space="preserve">Budowa lasu losowego odbywa się w metodzie </w:t>
+      </w:r>
+      <w:proofErr w:type="spellStart"/>
+      <w:r>
+        <w:rPr>
+          <w:rFonts w:ascii="CMU Serif" w:eastAsiaTheme="majorEastAsia" w:hAnsi="CMU Serif" w:cs="CMU Serif"/>
+          <w:sz w:val="24"/>
+          <w:szCs w:val="24"/>
+        </w:rPr>
+        <w:t>fit</w:t>
+      </w:r>
+      <w:proofErr w:type="spellEnd"/>
+      <w:r>
+        <w:rPr>
+          <w:rFonts w:ascii="CMU Serif" w:eastAsiaTheme="majorEastAsia" w:hAnsi="CMU Serif" w:cs="CMU Serif"/>
+          <w:sz w:val="24"/>
+          <w:szCs w:val="24"/>
+        </w:rPr>
+        <w:t xml:space="preserve">() i polega na tworzeniu drzew na podstawie próbek losowych, które zwraca metoda </w:t>
+      </w:r>
+      <w:proofErr w:type="spellStart"/>
+      <w:r>
+        <w:rPr>
+          <w:rFonts w:ascii="CMU Serif" w:eastAsiaTheme="majorEastAsia" w:hAnsi="CMU Serif" w:cs="CMU Serif"/>
+          <w:sz w:val="24"/>
+          <w:szCs w:val="24"/>
+        </w:rPr>
+        <w:t>sample</w:t>
+      </w:r>
+      <w:proofErr w:type="spellEnd"/>
+      <w:r>
+        <w:rPr>
+          <w:rFonts w:ascii="CMU Serif" w:eastAsiaTheme="majorEastAsia" w:hAnsi="CMU Serif" w:cs="CMU Serif"/>
+          <w:sz w:val="24"/>
+          <w:szCs w:val="24"/>
+        </w:rPr>
+        <w:t>(). W metodzie tej wybieramy indeksy z jednakowym prawdopodobieństwem i możliwością powtarzania się, co sprawia, że losowo odrzucamy pewne zestawy cech i próbek. Po zbudowaniu każde drzewo dodawane jest do listy.</w:t>
       </w:r>
     </w:p>
     <w:p>
@@ -1686,7 +2306,43 @@
           <w:szCs w:val="24"/>
         </w:rPr>
         <w:tab/>
-        <w:t>Przewidywanie w metodzie predict() polega na zebraniu przewidywań każdego drzewa przechowywanego w liście drzew oraz wybranie w głosowaniu etykiety, którą przewidziano najwięcej razy. Sprawdzenie, jaka etykieta przewidywana była najczęściej, realizuje metoda most_common_label().</w:t>
+        <w:t xml:space="preserve">Przewidywanie w metodzie </w:t>
+      </w:r>
+      <w:proofErr w:type="spellStart"/>
+      <w:r>
+        <w:rPr>
+          <w:rFonts w:ascii="CMU Serif" w:eastAsiaTheme="majorEastAsia" w:hAnsi="CMU Serif" w:cs="CMU Serif"/>
+          <w:sz w:val="24"/>
+          <w:szCs w:val="24"/>
+        </w:rPr>
+        <w:t>predict</w:t>
+      </w:r>
+      <w:proofErr w:type="spellEnd"/>
+      <w:r>
+        <w:rPr>
+          <w:rFonts w:ascii="CMU Serif" w:eastAsiaTheme="majorEastAsia" w:hAnsi="CMU Serif" w:cs="CMU Serif"/>
+          <w:sz w:val="24"/>
+          <w:szCs w:val="24"/>
+        </w:rPr>
+        <w:t xml:space="preserve">() polega na zebraniu przewidywań każdego drzewa przechowywanego w liście drzew oraz wybranie w głosowaniu etykiety, którą przewidziano najwięcej razy. Sprawdzenie, jaka etykieta przewidywana była najczęściej, realizuje metoda </w:t>
+      </w:r>
+      <w:proofErr w:type="spellStart"/>
+      <w:r>
+        <w:rPr>
+          <w:rFonts w:ascii="CMU Serif" w:eastAsiaTheme="majorEastAsia" w:hAnsi="CMU Serif" w:cs="CMU Serif"/>
+          <w:sz w:val="24"/>
+          <w:szCs w:val="24"/>
+        </w:rPr>
+        <w:t>most_common_label</w:t>
+      </w:r>
+      <w:proofErr w:type="spellEnd"/>
+      <w:r>
+        <w:rPr>
+          <w:rFonts w:ascii="CMU Serif" w:eastAsiaTheme="majorEastAsia" w:hAnsi="CMU Serif" w:cs="CMU Serif"/>
+          <w:sz w:val="24"/>
+          <w:szCs w:val="24"/>
+        </w:rPr>
+        <w:t>().</w:t>
       </w:r>
     </w:p>
     <w:p>
@@ -1722,6 +2378,18 @@
         </w:rPr>
         <w:t>Porównanie algorytmów na zbiorach danych</w:t>
       </w:r>
+    </w:p>
+    <w:p>
+      <w:pPr>
+        <w:pStyle w:val="Akapitzlist"/>
+        <w:ind w:left="0"/>
+        <w:jc w:val="both"/>
+        <w:rPr>
+          <w:rFonts w:ascii="CMU Serif" w:eastAsiaTheme="majorEastAsia" w:hAnsi="CMU Serif" w:cs="CMU Serif"/>
+          <w:sz w:val="24"/>
+          <w:szCs w:val="24"/>
+        </w:rPr>
+      </w:pPr>
     </w:p>
     <w:p>
       <w:pPr>
@@ -1759,15 +2427,25 @@
           <w:sz w:val="24"/>
           <w:szCs w:val="24"/>
         </w:rPr>
-        <w:t xml:space="preserve">. Dla każdego </w:t>
-      </w:r>
-      <w:r>
-        <w:rPr>
-          <w:rFonts w:ascii="CMU Serif" w:eastAsiaTheme="majorEastAsia" w:hAnsi="CMU Serif" w:cs="CMU Serif"/>
-          <w:sz w:val="24"/>
-          <w:szCs w:val="24"/>
-        </w:rPr>
-        <w:t>z nich 80% danych przeznaczyliśmy do treningu, a pozostałe 20% do testowania. Hiperparametry zostały dobrane tak, aby test wykonywał się w sensownym czasie.</w:t>
+        <w:t xml:space="preserve">. Dla każdego z nich 80% danych przeznaczyliśmy do treningu, a pozostałe 20% do testowania. </w:t>
+      </w:r>
+      <w:proofErr w:type="spellStart"/>
+      <w:r>
+        <w:rPr>
+          <w:rFonts w:ascii="CMU Serif" w:eastAsiaTheme="majorEastAsia" w:hAnsi="CMU Serif" w:cs="CMU Serif"/>
+          <w:sz w:val="24"/>
+          <w:szCs w:val="24"/>
+        </w:rPr>
+        <w:t>Hiperparametry</w:t>
+      </w:r>
+      <w:proofErr w:type="spellEnd"/>
+      <w:r>
+        <w:rPr>
+          <w:rFonts w:ascii="CMU Serif" w:eastAsiaTheme="majorEastAsia" w:hAnsi="CMU Serif" w:cs="CMU Serif"/>
+          <w:sz w:val="24"/>
+          <w:szCs w:val="24"/>
+        </w:rPr>
+        <w:t xml:space="preserve"> zostały dobrane tak, aby test wykonywał się w sensownym czasie.</w:t>
       </w:r>
     </w:p>
     <w:p>
@@ -1789,6 +2467,7 @@
         </w:rPr>
         <w:t xml:space="preserve">Do sporządzenia wykresów użyliśmy biblioteki </w:t>
       </w:r>
+      <w:proofErr w:type="spellStart"/>
       <w:r>
         <w:rPr>
           <w:rFonts w:ascii="CMU Serif" w:eastAsiaTheme="majorEastAsia" w:hAnsi="CMU Serif" w:cs="CMU Serif"/>
@@ -1799,6 +2478,7 @@
         </w:rPr>
         <w:t>matplotlib</w:t>
       </w:r>
+      <w:proofErr w:type="spellEnd"/>
       <w:r>
         <w:rPr>
           <w:rFonts w:ascii="CMU Serif" w:eastAsiaTheme="majorEastAsia" w:hAnsi="CMU Serif" w:cs="CMU Serif"/>
@@ -1812,12 +2492,44 @@
       <w:pPr>
         <w:pStyle w:val="Akapitzlist"/>
         <w:ind w:left="0"/>
-        <w:rPr>
-          <w:rFonts w:ascii="CMU Serif" w:eastAsiaTheme="majorEastAsia" w:hAnsi="CMU Serif" w:cs="CMU Serif"/>
-          <w:sz w:val="24"/>
-          <w:szCs w:val="24"/>
-        </w:rPr>
-      </w:pPr>
+        <w:jc w:val="both"/>
+        <w:rPr>
+          <w:rFonts w:ascii="CMU Serif" w:eastAsiaTheme="majorEastAsia" w:hAnsi="CMU Serif" w:cs="CMU Serif"/>
+          <w:sz w:val="24"/>
+          <w:szCs w:val="24"/>
+        </w:rPr>
+      </w:pPr>
+    </w:p>
+    <w:p>
+      <w:pPr>
+        <w:pStyle w:val="Akapitzlist"/>
+        <w:numPr>
+          <w:ilvl w:val="1"/>
+          <w:numId w:val="1"/>
+        </w:numPr>
+        <w:jc w:val="both"/>
+        <w:rPr>
+          <w:rFonts w:ascii="CMU Serif" w:eastAsiaTheme="majorEastAsia" w:hAnsi="CMU Serif" w:cs="CMU Serif"/>
+          <w:sz w:val="24"/>
+          <w:szCs w:val="24"/>
+        </w:rPr>
+      </w:pPr>
+      <w:r>
+        <w:rPr>
+          <w:rFonts w:ascii="CMU Serif" w:eastAsiaTheme="majorEastAsia" w:hAnsi="CMU Serif" w:cs="CMU Serif"/>
+          <w:sz w:val="24"/>
+          <w:szCs w:val="24"/>
+        </w:rPr>
+        <w:t>D</w:t>
+      </w:r>
+      <w:r>
+        <w:rPr>
+          <w:rFonts w:ascii="CMU Serif" w:eastAsiaTheme="majorEastAsia" w:hAnsi="CMU Serif" w:cs="CMU Serif"/>
+          <w:sz w:val="24"/>
+          <w:szCs w:val="24"/>
+        </w:rPr>
+        <w:t>rzewa decyzyjne i las losowy</w:t>
+      </w:r>
     </w:p>
     <w:p>
       <w:pPr>
@@ -1830,12 +2542,37 @@
           <w:szCs w:val="24"/>
         </w:rPr>
       </w:pPr>
+    </w:p>
+    <w:p>
+      <w:pPr>
+        <w:pStyle w:val="Akapitzlist"/>
+        <w:ind w:left="0"/>
+        <w:jc w:val="both"/>
+        <w:rPr>
+          <w:rFonts w:ascii="CMU Serif" w:eastAsiaTheme="majorEastAsia" w:hAnsi="CMU Serif" w:cs="CMU Serif"/>
+          <w:sz w:val="24"/>
+          <w:szCs w:val="24"/>
+        </w:rPr>
+      </w:pPr>
+    </w:p>
+    <w:p>
+      <w:pPr>
+        <w:pStyle w:val="Akapitzlist"/>
+        <w:ind w:left="0"/>
+        <w:jc w:val="both"/>
+        <w:rPr>
+          <w:rFonts w:ascii="CMU Serif" w:eastAsiaTheme="majorEastAsia" w:hAnsi="CMU Serif" w:cs="CMU Serif"/>
+          <w:sz w:val="24"/>
+          <w:szCs w:val="24"/>
+        </w:rPr>
+      </w:pPr>
       <w:r>
         <w:rPr>
           <w:noProof/>
         </w:rPr>
+        <w:lastRenderedPageBreak/>
         <w:drawing>
-          <wp:anchor distT="0" distB="0" distL="114300" distR="114300" simplePos="0" relativeHeight="251658240" behindDoc="0" locked="0" layoutInCell="1" allowOverlap="1" wp14:anchorId="1FDBE39B" wp14:editId="14D42F09">
+          <wp:anchor distT="0" distB="0" distL="114300" distR="114300" simplePos="0" relativeHeight="251659264" behindDoc="0" locked="0" layoutInCell="1" allowOverlap="1" wp14:anchorId="42C2E1AA" wp14:editId="49580E0D">
             <wp:simplePos x="0" y="0"/>
             <wp:positionH relativeFrom="column">
               <wp:posOffset>2834005</wp:posOffset>
@@ -1890,13 +2627,41 @@
           </wp:anchor>
         </w:drawing>
       </w:r>
-      <w:r>
-        <w:rPr>
-          <w:rFonts w:ascii="CMU Serif" w:eastAsiaTheme="majorEastAsia" w:hAnsi="CMU Serif" w:cs="CMU Serif"/>
-          <w:sz w:val="24"/>
-          <w:szCs w:val="24"/>
-        </w:rPr>
-        <w:t>Dry Beans:</w:t>
+      <w:proofErr w:type="spellStart"/>
+      <w:r>
+        <w:rPr>
+          <w:rFonts w:ascii="CMU Serif" w:eastAsiaTheme="majorEastAsia" w:hAnsi="CMU Serif" w:cs="CMU Serif"/>
+          <w:sz w:val="24"/>
+          <w:szCs w:val="24"/>
+        </w:rPr>
+        <w:t>Dry</w:t>
+      </w:r>
+      <w:proofErr w:type="spellEnd"/>
+      <w:r>
+        <w:rPr>
+          <w:rFonts w:ascii="CMU Serif" w:eastAsiaTheme="majorEastAsia" w:hAnsi="CMU Serif" w:cs="CMU Serif"/>
+          <w:sz w:val="24"/>
+          <w:szCs w:val="24"/>
+        </w:rPr>
+        <w:t xml:space="preserve"> </w:t>
+      </w:r>
+      <w:proofErr w:type="spellStart"/>
+      <w:r>
+        <w:rPr>
+          <w:rFonts w:ascii="CMU Serif" w:eastAsiaTheme="majorEastAsia" w:hAnsi="CMU Serif" w:cs="CMU Serif"/>
+          <w:sz w:val="24"/>
+          <w:szCs w:val="24"/>
+        </w:rPr>
+        <w:t>Beans</w:t>
+      </w:r>
+      <w:proofErr w:type="spellEnd"/>
+      <w:r>
+        <w:rPr>
+          <w:rFonts w:ascii="CMU Serif" w:eastAsiaTheme="majorEastAsia" w:hAnsi="CMU Serif" w:cs="CMU Serif"/>
+          <w:sz w:val="24"/>
+          <w:szCs w:val="24"/>
+        </w:rPr>
+        <w:t>:</w:t>
       </w:r>
     </w:p>
     <w:p>
@@ -1916,15 +2681,7 @@
           <w:sz w:val="24"/>
           <w:szCs w:val="24"/>
         </w:rPr>
-        <w:t>Zbiór składający się z kilkuset ins</w:t>
-      </w:r>
-      <w:r>
-        <w:rPr>
-          <w:rFonts w:ascii="CMU Serif" w:eastAsiaTheme="majorEastAsia" w:hAnsi="CMU Serif" w:cs="CMU Serif"/>
-          <w:sz w:val="24"/>
-          <w:szCs w:val="24"/>
-        </w:rPr>
-        <w:t>tancji zawierających dane kilku gatunków fasoli opisanych za pomocą atrybutów ciągłych takich jak np. rozmiar. Zadaniem jest przewidzenie gatunku fasoli.</w:t>
+        <w:t>Zbiór składający się z kilkuset instancji zawierających dane kilku gatunków fasoli opisanych za pomocą atrybutów ciągłych takich jak np. rozmiar. Zadaniem jest przewidzenie gatunku fasoli.</w:t>
       </w:r>
       <w:r>
         <w:rPr>
@@ -1969,9 +2726,8 @@
         <w:rPr>
           <w:noProof/>
         </w:rPr>
-        <w:lastRenderedPageBreak/>
         <w:drawing>
-          <wp:anchor distT="0" distB="0" distL="114300" distR="114300" simplePos="0" relativeHeight="251659264" behindDoc="0" locked="0" layoutInCell="1" allowOverlap="1" wp14:anchorId="47B1058B" wp14:editId="2802C537">
+          <wp:anchor distT="0" distB="0" distL="114300" distR="114300" simplePos="0" relativeHeight="251660288" behindDoc="0" locked="0" layoutInCell="1" allowOverlap="1" wp14:anchorId="521FD3A6" wp14:editId="2A0779B9">
             <wp:simplePos x="0" y="0"/>
             <wp:positionH relativeFrom="margin">
               <wp:align>right</wp:align>
@@ -2036,114 +2792,100 @@
           <w:szCs w:val="24"/>
         </w:rPr>
       </w:pPr>
+      <w:proofErr w:type="spellStart"/>
       <w:r>
         <w:rPr>
           <w:rFonts w:ascii="CMU Serif" w:hAnsi="CMU Serif" w:cs="CMU Serif"/>
           <w:sz w:val="24"/>
           <w:szCs w:val="24"/>
         </w:rPr>
-        <w:t>Adult:</w:t>
-      </w:r>
-    </w:p>
-    <w:p>
-      <w:pPr>
-        <w:jc w:val="both"/>
+        <w:t>Adult</w:t>
+      </w:r>
+      <w:proofErr w:type="spellEnd"/>
+      <w:r>
         <w:rPr>
           <w:rFonts w:ascii="CMU Serif" w:hAnsi="CMU Serif" w:cs="CMU Serif"/>
           <w:sz w:val="24"/>
           <w:szCs w:val="24"/>
         </w:rPr>
-      </w:pPr>
-      <w:r>
+        <w:t>:</w:t>
+      </w:r>
+    </w:p>
+    <w:p>
+      <w:pPr>
+        <w:jc w:val="both"/>
         <w:rPr>
           <w:rFonts w:ascii="CMU Serif" w:hAnsi="CMU Serif" w:cs="CMU Serif"/>
           <w:sz w:val="24"/>
           <w:szCs w:val="24"/>
         </w:rPr>
-        <w:t>Zbiór w którym instancją jest człowiek, to gdzie mieszka, skąd pochodzi, wykształcenie</w:t>
-      </w:r>
+      </w:pPr>
       <w:r>
         <w:rPr>
           <w:rFonts w:ascii="CMU Serif" w:hAnsi="CMU Serif" w:cs="CMU Serif"/>
           <w:sz w:val="24"/>
           <w:szCs w:val="24"/>
         </w:rPr>
-        <w:t xml:space="preserve">, wiek, itd. </w:t>
-      </w:r>
-      <w:r>
+        <w:t>Zbiór w którym instancją jest człowiek, to gdzie mieszka, skąd pochodzi, wykształcenie, wiek, itd. . Zadaniem jest przewidzieć czy zarabia on &gt;50k$ rocznie. Zbiór zawiera kilka atrybutów ciągłych i sporo dyskretnych o wielu możliwych wartościach.</w:t>
+      </w:r>
+      <w:r>
+        <w:rPr>
+          <w:noProof/>
+        </w:rPr>
+        <w:t xml:space="preserve"> </w:t>
+      </w:r>
+    </w:p>
+    <w:p>
+      <w:pPr>
         <w:rPr>
           <w:rFonts w:ascii="CMU Serif" w:hAnsi="CMU Serif" w:cs="CMU Serif"/>
           <w:sz w:val="24"/>
           <w:szCs w:val="24"/>
         </w:rPr>
-        <w:t xml:space="preserve">. Zadaniem jest przewidzieć czy zarabia on &gt;50k$ rocznie. </w:t>
-      </w:r>
-      <w:r>
+      </w:pPr>
+    </w:p>
+    <w:p>
+      <w:pPr>
         <w:rPr>
           <w:rFonts w:ascii="CMU Serif" w:hAnsi="CMU Serif" w:cs="CMU Serif"/>
           <w:sz w:val="24"/>
           <w:szCs w:val="24"/>
         </w:rPr>
-        <w:t>Zbiór zawiera kilka atrybutów ciągłych i sporo dyskretnych o wielu możliwych wartościach.</w:t>
-      </w:r>
+      </w:pPr>
+    </w:p>
+    <w:p>
+      <w:pPr>
+        <w:rPr>
+          <w:rFonts w:ascii="CMU Serif" w:hAnsi="CMU Serif" w:cs="CMU Serif"/>
+          <w:sz w:val="24"/>
+          <w:szCs w:val="24"/>
+        </w:rPr>
+      </w:pPr>
+    </w:p>
+    <w:p>
+      <w:pPr>
+        <w:rPr>
+          <w:rFonts w:ascii="CMU Serif" w:hAnsi="CMU Serif" w:cs="CMU Serif"/>
+          <w:sz w:val="24"/>
+          <w:szCs w:val="24"/>
+        </w:rPr>
+      </w:pPr>
+    </w:p>
+    <w:p>
+      <w:pPr>
+        <w:jc w:val="both"/>
+        <w:rPr>
+          <w:rFonts w:ascii="CMU Serif" w:hAnsi="CMU Serif" w:cs="CMU Serif"/>
+          <w:sz w:val="24"/>
+          <w:szCs w:val="24"/>
+        </w:rPr>
+      </w:pPr>
       <w:r>
         <w:rPr>
           <w:noProof/>
         </w:rPr>
-        <w:t xml:space="preserve"> </w:t>
-      </w:r>
-    </w:p>
-    <w:p>
-      <w:pPr>
-        <w:rPr>
-          <w:rFonts w:ascii="CMU Serif" w:hAnsi="CMU Serif" w:cs="CMU Serif"/>
-          <w:sz w:val="24"/>
-          <w:szCs w:val="24"/>
-        </w:rPr>
-      </w:pPr>
-    </w:p>
-    <w:p>
-      <w:pPr>
-        <w:rPr>
-          <w:rFonts w:ascii="CMU Serif" w:hAnsi="CMU Serif" w:cs="CMU Serif"/>
-          <w:sz w:val="24"/>
-          <w:szCs w:val="24"/>
-        </w:rPr>
-      </w:pPr>
-    </w:p>
-    <w:p>
-      <w:pPr>
-        <w:rPr>
-          <w:rFonts w:ascii="CMU Serif" w:hAnsi="CMU Serif" w:cs="CMU Serif"/>
-          <w:sz w:val="24"/>
-          <w:szCs w:val="24"/>
-        </w:rPr>
-      </w:pPr>
-    </w:p>
-    <w:p>
-      <w:pPr>
-        <w:rPr>
-          <w:rFonts w:ascii="CMU Serif" w:hAnsi="CMU Serif" w:cs="CMU Serif"/>
-          <w:sz w:val="24"/>
-          <w:szCs w:val="24"/>
-        </w:rPr>
-      </w:pPr>
-    </w:p>
-    <w:p>
-      <w:pPr>
-        <w:jc w:val="both"/>
-        <w:rPr>
-          <w:rFonts w:ascii="CMU Serif" w:hAnsi="CMU Serif" w:cs="CMU Serif"/>
-          <w:sz w:val="24"/>
-          <w:szCs w:val="24"/>
-        </w:rPr>
-      </w:pPr>
-      <w:r>
-        <w:rPr>
-          <w:noProof/>
-        </w:rPr>
         <w:drawing>
-          <wp:anchor distT="0" distB="0" distL="114300" distR="114300" simplePos="0" relativeHeight="251660288" behindDoc="0" locked="0" layoutInCell="1" allowOverlap="1" wp14:anchorId="11CB31A0" wp14:editId="5F464A72">
+          <wp:anchor distT="0" distB="0" distL="114300" distR="114300" simplePos="0" relativeHeight="251661312" behindDoc="0" locked="0" layoutInCell="1" allowOverlap="1" wp14:anchorId="7BD56FB1" wp14:editId="462AD010">
             <wp:simplePos x="0" y="0"/>
             <wp:positionH relativeFrom="margin">
               <wp:align>right</wp:align>
@@ -2192,40 +2934,2102 @@
           </wp:anchor>
         </w:drawing>
       </w:r>
+      <w:proofErr w:type="spellStart"/>
       <w:r>
         <w:rPr>
           <w:rFonts w:ascii="CMU Serif" w:hAnsi="CMU Serif" w:cs="CMU Serif"/>
           <w:sz w:val="24"/>
           <w:szCs w:val="24"/>
         </w:rPr>
-        <w:t>Ionosphere:</w:t>
-      </w:r>
-    </w:p>
-    <w:p>
-      <w:pPr>
-        <w:jc w:val="both"/>
+        <w:t>Ionosphere</w:t>
+      </w:r>
+      <w:proofErr w:type="spellEnd"/>
+      <w:r>
         <w:rPr>
           <w:rFonts w:ascii="CMU Serif" w:hAnsi="CMU Serif" w:cs="CMU Serif"/>
           <w:sz w:val="24"/>
           <w:szCs w:val="24"/>
         </w:rPr>
-      </w:pPr>
-      <w:r>
+        <w:t>:</w:t>
+      </w:r>
+    </w:p>
+    <w:p>
+      <w:pPr>
+        <w:jc w:val="both"/>
         <w:rPr>
           <w:rFonts w:ascii="CMU Serif" w:hAnsi="CMU Serif" w:cs="CMU Serif"/>
           <w:sz w:val="24"/>
           <w:szCs w:val="24"/>
         </w:rPr>
-        <w:t xml:space="preserve">Zbiór reprezentujący dane z radarów obserwujących </w:t>
-      </w:r>
+      </w:pPr>
       <w:r>
         <w:rPr>
           <w:rFonts w:ascii="CMU Serif" w:hAnsi="CMU Serif" w:cs="CMU Serif"/>
           <w:sz w:val="24"/>
           <w:szCs w:val="24"/>
         </w:rPr>
-        <w:t xml:space="preserve">wolne elektrony w jonosferze. Zadaniem jest ocena czy dany sygnał jest „dobry” czy „zły”. Zbiór składa się z atrybutów ciągłych. </w:t>
-      </w:r>
+        <w:t xml:space="preserve">Zbiór reprezentujący dane z radarów obserwujących wolne elektrony w jonosferze. Zadaniem jest ocena czy dany sygnał jest „dobry” czy „zły”. Zbiór składa się z atrybutów ciągłych. </w:t>
+      </w:r>
+    </w:p>
+    <w:p>
+      <w:pPr>
+        <w:jc w:val="both"/>
+        <w:rPr>
+          <w:rFonts w:ascii="CMU Serif" w:hAnsi="CMU Serif" w:cs="CMU Serif"/>
+          <w:sz w:val="24"/>
+          <w:szCs w:val="24"/>
+        </w:rPr>
+      </w:pPr>
+    </w:p>
+    <w:p>
+      <w:pPr>
+        <w:jc w:val="both"/>
+        <w:rPr>
+          <w:rFonts w:ascii="CMU Serif" w:hAnsi="CMU Serif" w:cs="CMU Serif"/>
+          <w:sz w:val="24"/>
+          <w:szCs w:val="24"/>
+        </w:rPr>
+      </w:pPr>
+    </w:p>
+    <w:p>
+      <w:pPr>
+        <w:jc w:val="both"/>
+        <w:rPr>
+          <w:rFonts w:ascii="CMU Serif" w:hAnsi="CMU Serif" w:cs="CMU Serif"/>
+          <w:sz w:val="24"/>
+          <w:szCs w:val="24"/>
+        </w:rPr>
+      </w:pPr>
+    </w:p>
+    <w:p>
+      <w:pPr>
+        <w:jc w:val="both"/>
+        <w:rPr>
+          <w:rFonts w:ascii="CMU Serif" w:hAnsi="CMU Serif" w:cs="CMU Serif"/>
+          <w:sz w:val="24"/>
+          <w:szCs w:val="24"/>
+        </w:rPr>
+      </w:pPr>
+    </w:p>
+    <w:p>
+      <w:pPr>
+        <w:jc w:val="both"/>
+        <w:rPr>
+          <w:rFonts w:ascii="CMU Serif" w:hAnsi="CMU Serif" w:cs="CMU Serif"/>
+          <w:sz w:val="24"/>
+          <w:szCs w:val="24"/>
+        </w:rPr>
+      </w:pPr>
+    </w:p>
+    <w:p>
+      <w:pPr>
+        <w:pStyle w:val="Akapitzlist"/>
+        <w:numPr>
+          <w:ilvl w:val="1"/>
+          <w:numId w:val="1"/>
+        </w:numPr>
+        <w:jc w:val="both"/>
+        <w:rPr>
+          <w:rFonts w:ascii="CMU Serif" w:hAnsi="CMU Serif" w:cs="CMU Serif"/>
+          <w:sz w:val="24"/>
+          <w:szCs w:val="24"/>
+        </w:rPr>
+      </w:pPr>
+      <w:r>
+        <w:rPr>
+          <w:rFonts w:ascii="CMU Serif" w:hAnsi="CMU Serif" w:cs="CMU Serif"/>
+          <w:sz w:val="24"/>
+          <w:szCs w:val="24"/>
+        </w:rPr>
+        <w:t xml:space="preserve">Drzewo </w:t>
+      </w:r>
+      <w:r>
+        <w:rPr>
+          <w:rFonts w:ascii="CMU Serif" w:hAnsi="CMU Serif" w:cs="CMU Serif"/>
+          <w:sz w:val="24"/>
+          <w:szCs w:val="24"/>
+        </w:rPr>
+        <w:t>regresyjne</w:t>
+      </w:r>
+    </w:p>
+    <w:p>
+      <w:pPr>
+        <w:jc w:val="both"/>
+        <w:rPr>
+          <w:rFonts w:ascii="CMU Serif" w:hAnsi="CMU Serif" w:cs="CMU Serif"/>
+          <w:sz w:val="24"/>
+          <w:szCs w:val="24"/>
+        </w:rPr>
+      </w:pPr>
+    </w:p>
+    <w:p>
+      <w:pPr>
+        <w:jc w:val="both"/>
+        <w:rPr>
+          <w:rFonts w:ascii="CMU Serif" w:hAnsi="CMU Serif" w:cs="CMU Serif"/>
+          <w:sz w:val="24"/>
+          <w:szCs w:val="24"/>
+        </w:rPr>
+      </w:pPr>
+      <w:r>
+        <w:rPr>
+          <w:rFonts w:ascii="CMU Serif" w:hAnsi="CMU Serif" w:cs="CMU Serif"/>
+          <w:sz w:val="24"/>
+          <w:szCs w:val="24"/>
+        </w:rPr>
+        <w:lastRenderedPageBreak/>
+        <w:t>Wykorzystane zbiory</w:t>
+      </w:r>
+      <w:r>
+        <w:rPr>
+          <w:rFonts w:ascii="CMU Serif" w:hAnsi="CMU Serif" w:cs="CMU Serif"/>
+          <w:sz w:val="24"/>
+          <w:szCs w:val="24"/>
+        </w:rPr>
+        <w:t xml:space="preserve"> i otrzymane wyniki</w:t>
+      </w:r>
+      <w:r>
+        <w:rPr>
+          <w:rFonts w:ascii="CMU Serif" w:hAnsi="CMU Serif" w:cs="CMU Serif"/>
+          <w:sz w:val="24"/>
+          <w:szCs w:val="24"/>
+        </w:rPr>
+        <w:t xml:space="preserve"> </w:t>
+      </w:r>
+      <w:r>
+        <w:rPr>
+          <w:rFonts w:ascii="CMU Serif" w:hAnsi="CMU Serif" w:cs="CMU Serif"/>
+          <w:sz w:val="24"/>
+          <w:szCs w:val="24"/>
+        </w:rPr>
+        <w:t>w postaci błędów</w:t>
+      </w:r>
+      <w:r>
+        <w:rPr>
+          <w:rFonts w:ascii="CMU Serif" w:hAnsi="CMU Serif" w:cs="CMU Serif"/>
+          <w:sz w:val="24"/>
+          <w:szCs w:val="24"/>
+        </w:rPr>
+        <w:t xml:space="preserve"> MAE (średni błąd </w:t>
+      </w:r>
+      <w:proofErr w:type="spellStart"/>
+      <w:r>
+        <w:rPr>
+          <w:rFonts w:ascii="CMU Serif" w:hAnsi="CMU Serif" w:cs="CMU Serif"/>
+          <w:sz w:val="24"/>
+          <w:szCs w:val="24"/>
+        </w:rPr>
+        <w:t>bewzględny</w:t>
+      </w:r>
+      <w:proofErr w:type="spellEnd"/>
+      <w:r>
+        <w:rPr>
+          <w:rFonts w:ascii="CMU Serif" w:hAnsi="CMU Serif" w:cs="CMU Serif"/>
+          <w:sz w:val="24"/>
+          <w:szCs w:val="24"/>
+        </w:rPr>
+        <w:t>) oraz RMSE (błąd średniokwadratowy)</w:t>
+      </w:r>
+      <w:r>
+        <w:rPr>
+          <w:rFonts w:ascii="CMU Serif" w:hAnsi="CMU Serif" w:cs="CMU Serif"/>
+          <w:sz w:val="24"/>
+          <w:szCs w:val="24"/>
+        </w:rPr>
+        <w:t>:</w:t>
+      </w:r>
+    </w:p>
+    <w:p>
+      <w:pPr>
+        <w:jc w:val="both"/>
+        <w:rPr>
+          <w:rFonts w:ascii="CMU Serif" w:hAnsi="CMU Serif" w:cs="CMU Serif"/>
+          <w:sz w:val="24"/>
+          <w:szCs w:val="24"/>
+        </w:rPr>
+      </w:pPr>
+    </w:p>
+    <w:tbl>
+      <w:tblPr>
+        <w:tblStyle w:val="Tabela-Siatka"/>
+        <w:tblW w:w="5159" w:type="pct"/>
+        <w:tblLayout w:type="fixed"/>
+        <w:tblLook w:val="04A0" w:firstRow="1" w:lastRow="0" w:firstColumn="1" w:lastColumn="0" w:noHBand="0" w:noVBand="1"/>
+      </w:tblPr>
+      <w:tblGrid>
+        <w:gridCol w:w="1272"/>
+        <w:gridCol w:w="851"/>
+        <w:gridCol w:w="1275"/>
+        <w:gridCol w:w="1275"/>
+        <w:gridCol w:w="1560"/>
+        <w:gridCol w:w="1135"/>
+        <w:gridCol w:w="851"/>
+        <w:gridCol w:w="1131"/>
+      </w:tblGrid>
+      <w:tr>
+        <w:tc>
+          <w:tcPr>
+            <w:tcW w:w="680" w:type="pct"/>
+          </w:tcPr>
+          <w:p>
+            <w:pPr>
+              <w:jc w:val="center"/>
+              <w:rPr>
+                <w:rFonts w:ascii="CMU Serif" w:hAnsi="CMU Serif" w:cs="CMU Serif"/>
+              </w:rPr>
+            </w:pPr>
+          </w:p>
+        </w:tc>
+        <w:tc>
+          <w:tcPr>
+            <w:tcW w:w="3259" w:type="pct"/>
+            <w:gridSpan w:val="5"/>
+          </w:tcPr>
+          <w:p>
+            <w:pPr>
+              <w:jc w:val="center"/>
+              <w:rPr>
+                <w:rFonts w:ascii="CMU Serif" w:hAnsi="CMU Serif" w:cs="CMU Serif"/>
+              </w:rPr>
+            </w:pPr>
+            <w:r>
+              <w:rPr>
+                <w:rFonts w:ascii="CMU Serif" w:hAnsi="CMU Serif" w:cs="CMU Serif"/>
+              </w:rPr>
+              <w:t>Cechy zbiorów</w:t>
+            </w:r>
+          </w:p>
+        </w:tc>
+        <w:tc>
+          <w:tcPr>
+            <w:tcW w:w="1061" w:type="pct"/>
+            <w:gridSpan w:val="2"/>
+          </w:tcPr>
+          <w:p>
+            <w:pPr>
+              <w:jc w:val="center"/>
+              <w:rPr>
+                <w:rFonts w:ascii="CMU Serif" w:hAnsi="CMU Serif" w:cs="CMU Serif"/>
+              </w:rPr>
+            </w:pPr>
+            <w:r>
+              <w:rPr>
+                <w:rFonts w:ascii="CMU Serif" w:hAnsi="CMU Serif" w:cs="CMU Serif"/>
+              </w:rPr>
+              <w:t>Wyniki</w:t>
+            </w:r>
+          </w:p>
+        </w:tc>
+      </w:tr>
+      <w:tr>
+        <w:tc>
+          <w:tcPr>
+            <w:tcW w:w="680" w:type="pct"/>
+          </w:tcPr>
+          <w:p>
+            <w:pPr>
+              <w:jc w:val="center"/>
+              <w:rPr>
+                <w:rFonts w:ascii="CMU Serif" w:hAnsi="CMU Serif" w:cs="CMU Serif"/>
+              </w:rPr>
+            </w:pPr>
+            <w:r>
+              <w:rPr>
+                <w:rFonts w:ascii="CMU Serif" w:hAnsi="CMU Serif" w:cs="CMU Serif"/>
+              </w:rPr>
+              <w:t>Zbiór</w:t>
+            </w:r>
+          </w:p>
+        </w:tc>
+        <w:tc>
+          <w:tcPr>
+            <w:tcW w:w="455" w:type="pct"/>
+          </w:tcPr>
+          <w:p>
+            <w:pPr>
+              <w:jc w:val="center"/>
+              <w:rPr>
+                <w:rFonts w:ascii="CMU Serif" w:hAnsi="CMU Serif" w:cs="CMU Serif"/>
+              </w:rPr>
+            </w:pPr>
+            <w:r>
+              <w:rPr>
+                <w:rFonts w:ascii="CMU Serif" w:hAnsi="CMU Serif" w:cs="CMU Serif"/>
+              </w:rPr>
+              <w:t>L. próbek</w:t>
+            </w:r>
+          </w:p>
+        </w:tc>
+        <w:tc>
+          <w:tcPr>
+            <w:tcW w:w="682" w:type="pct"/>
+          </w:tcPr>
+          <w:p>
+            <w:pPr>
+              <w:jc w:val="center"/>
+              <w:rPr>
+                <w:rFonts w:ascii="CMU Serif" w:hAnsi="CMU Serif" w:cs="CMU Serif"/>
+              </w:rPr>
+            </w:pPr>
+            <w:r>
+              <w:rPr>
+                <w:rFonts w:ascii="CMU Serif" w:hAnsi="CMU Serif" w:cs="CMU Serif"/>
+              </w:rPr>
+              <w:t>L. atrybutów</w:t>
+            </w:r>
+          </w:p>
+        </w:tc>
+        <w:tc>
+          <w:tcPr>
+            <w:tcW w:w="682" w:type="pct"/>
+          </w:tcPr>
+          <w:p>
+            <w:pPr>
+              <w:jc w:val="center"/>
+              <w:rPr>
+                <w:rFonts w:ascii="CMU Serif" w:hAnsi="CMU Serif" w:cs="CMU Serif"/>
+              </w:rPr>
+            </w:pPr>
+            <w:r>
+              <w:rPr>
+                <w:rFonts w:ascii="CMU Serif" w:hAnsi="CMU Serif" w:cs="CMU Serif"/>
+              </w:rPr>
+              <w:t>Rodzaj atrybutów</w:t>
+            </w:r>
+          </w:p>
+        </w:tc>
+        <w:tc>
+          <w:tcPr>
+            <w:tcW w:w="834" w:type="pct"/>
+          </w:tcPr>
+          <w:p>
+            <w:pPr>
+              <w:jc w:val="center"/>
+              <w:rPr>
+                <w:rFonts w:ascii="CMU Serif" w:hAnsi="CMU Serif" w:cs="CMU Serif"/>
+              </w:rPr>
+            </w:pPr>
+            <w:r>
+              <w:rPr>
+                <w:rFonts w:ascii="CMU Serif" w:hAnsi="CMU Serif" w:cs="CMU Serif"/>
+              </w:rPr>
+              <w:t>Przewidywana cecha</w:t>
+            </w:r>
+          </w:p>
+        </w:tc>
+        <w:tc>
+          <w:tcPr>
+            <w:tcW w:w="607" w:type="pct"/>
+          </w:tcPr>
+          <w:p>
+            <w:pPr>
+              <w:jc w:val="center"/>
+              <w:rPr>
+                <w:rFonts w:ascii="CMU Serif" w:hAnsi="CMU Serif" w:cs="CMU Serif"/>
+              </w:rPr>
+            </w:pPr>
+            <w:r>
+              <w:rPr>
+                <w:rFonts w:ascii="CMU Serif" w:hAnsi="CMU Serif" w:cs="CMU Serif"/>
+              </w:rPr>
+              <w:t>Przedział wartości</w:t>
+            </w:r>
+          </w:p>
+        </w:tc>
+        <w:tc>
+          <w:tcPr>
+            <w:tcW w:w="455" w:type="pct"/>
+          </w:tcPr>
+          <w:p>
+            <w:pPr>
+              <w:jc w:val="center"/>
+              <w:rPr>
+                <w:rFonts w:ascii="CMU Serif" w:hAnsi="CMU Serif" w:cs="CMU Serif"/>
+              </w:rPr>
+            </w:pPr>
+            <w:r>
+              <w:rPr>
+                <w:rFonts w:ascii="CMU Serif" w:hAnsi="CMU Serif" w:cs="CMU Serif"/>
+              </w:rPr>
+              <w:t>MAE</w:t>
+            </w:r>
+          </w:p>
+        </w:tc>
+        <w:tc>
+          <w:tcPr>
+            <w:tcW w:w="606" w:type="pct"/>
+          </w:tcPr>
+          <w:p>
+            <w:pPr>
+              <w:jc w:val="center"/>
+              <w:rPr>
+                <w:rFonts w:ascii="CMU Serif" w:hAnsi="CMU Serif" w:cs="CMU Serif"/>
+              </w:rPr>
+            </w:pPr>
+            <w:r>
+              <w:rPr>
+                <w:rFonts w:ascii="CMU Serif" w:hAnsi="CMU Serif" w:cs="CMU Serif"/>
+              </w:rPr>
+              <w:t>RMSE</w:t>
+            </w:r>
+          </w:p>
+        </w:tc>
+      </w:tr>
+      <w:tr>
+        <w:tc>
+          <w:tcPr>
+            <w:tcW w:w="680" w:type="pct"/>
+          </w:tcPr>
+          <w:p>
+            <w:pPr>
+              <w:jc w:val="center"/>
+              <w:rPr>
+                <w:rFonts w:ascii="CMU Serif" w:hAnsi="CMU Serif" w:cs="CMU Serif"/>
+              </w:rPr>
+            </w:pPr>
+            <w:r>
+              <w:rPr>
+                <w:rFonts w:ascii="CMU Serif" w:hAnsi="CMU Serif" w:cs="CMU Serif"/>
+              </w:rPr>
+              <w:t>Automobile</w:t>
+            </w:r>
+          </w:p>
+        </w:tc>
+        <w:tc>
+          <w:tcPr>
+            <w:tcW w:w="455" w:type="pct"/>
+          </w:tcPr>
+          <w:p>
+            <w:pPr>
+              <w:jc w:val="center"/>
+              <w:rPr>
+                <w:rFonts w:ascii="CMU Serif" w:hAnsi="CMU Serif" w:cs="CMU Serif"/>
+              </w:rPr>
+            </w:pPr>
+            <w:r>
+              <w:rPr>
+                <w:rFonts w:ascii="CMU Serif" w:hAnsi="CMU Serif" w:cs="CMU Serif"/>
+              </w:rPr>
+              <w:t>205</w:t>
+            </w:r>
+          </w:p>
+        </w:tc>
+        <w:tc>
+          <w:tcPr>
+            <w:tcW w:w="682" w:type="pct"/>
+          </w:tcPr>
+          <w:p>
+            <w:pPr>
+              <w:jc w:val="center"/>
+              <w:rPr>
+                <w:rFonts w:ascii="CMU Serif" w:hAnsi="CMU Serif" w:cs="CMU Serif"/>
+              </w:rPr>
+            </w:pPr>
+            <w:r>
+              <w:rPr>
+                <w:rFonts w:ascii="CMU Serif" w:hAnsi="CMU Serif" w:cs="CMU Serif"/>
+              </w:rPr>
+              <w:t>26</w:t>
+            </w:r>
+          </w:p>
+        </w:tc>
+        <w:tc>
+          <w:tcPr>
+            <w:tcW w:w="682" w:type="pct"/>
+          </w:tcPr>
+          <w:p>
+            <w:pPr>
+              <w:jc w:val="center"/>
+              <w:rPr>
+                <w:rFonts w:ascii="CMU Serif" w:hAnsi="CMU Serif" w:cs="CMU Serif"/>
+              </w:rPr>
+            </w:pPr>
+            <w:r>
+              <w:rPr>
+                <w:rFonts w:ascii="CMU Serif" w:hAnsi="CMU Serif" w:cs="CMU Serif"/>
+              </w:rPr>
+              <w:t xml:space="preserve">Kat., </w:t>
+            </w:r>
+            <w:proofErr w:type="spellStart"/>
+            <w:r>
+              <w:rPr>
+                <w:rFonts w:ascii="CMU Serif" w:hAnsi="CMU Serif" w:cs="CMU Serif"/>
+              </w:rPr>
+              <w:t>Int</w:t>
+            </w:r>
+            <w:proofErr w:type="spellEnd"/>
+            <w:r>
+              <w:rPr>
+                <w:rFonts w:ascii="CMU Serif" w:hAnsi="CMU Serif" w:cs="CMU Serif"/>
+              </w:rPr>
+              <w:t>., Ciągłe</w:t>
+            </w:r>
+          </w:p>
+        </w:tc>
+        <w:tc>
+          <w:tcPr>
+            <w:tcW w:w="834" w:type="pct"/>
+          </w:tcPr>
+          <w:p>
+            <w:pPr>
+              <w:jc w:val="center"/>
+              <w:rPr>
+                <w:rFonts w:ascii="CMU Serif" w:hAnsi="CMU Serif" w:cs="CMU Serif"/>
+              </w:rPr>
+            </w:pPr>
+            <w:r>
+              <w:rPr>
+                <w:rFonts w:ascii="CMU Serif" w:hAnsi="CMU Serif" w:cs="CMU Serif"/>
+              </w:rPr>
+              <w:t>Cena</w:t>
+            </w:r>
+            <w:r>
+              <w:rPr>
+                <w:rFonts w:ascii="CMU Serif" w:hAnsi="CMU Serif" w:cs="CMU Serif"/>
+              </w:rPr>
+              <w:t xml:space="preserve"> samochodu</w:t>
+            </w:r>
+          </w:p>
+        </w:tc>
+        <w:tc>
+          <w:tcPr>
+            <w:tcW w:w="607" w:type="pct"/>
+          </w:tcPr>
+          <w:p>
+            <w:pPr>
+              <w:jc w:val="center"/>
+              <w:rPr>
+                <w:rFonts w:ascii="CMU Serif" w:hAnsi="CMU Serif" w:cs="CMU Serif"/>
+              </w:rPr>
+            </w:pPr>
+            <w:r>
+              <w:rPr>
+                <w:rFonts w:ascii="CMU Serif" w:hAnsi="CMU Serif" w:cs="CMU Serif"/>
+              </w:rPr>
+              <w:t>5118-45400</w:t>
+            </w:r>
+          </w:p>
+        </w:tc>
+        <w:tc>
+          <w:tcPr>
+            <w:tcW w:w="455" w:type="pct"/>
+          </w:tcPr>
+          <w:p>
+            <w:pPr>
+              <w:jc w:val="center"/>
+              <w:rPr>
+                <w:rFonts w:ascii="CMU Serif" w:hAnsi="CMU Serif" w:cs="CMU Serif"/>
+              </w:rPr>
+            </w:pPr>
+            <w:r>
+              <w:rPr>
+                <w:rFonts w:ascii="CMU Serif" w:hAnsi="CMU Serif" w:cs="CMU Serif"/>
+              </w:rPr>
+              <w:t>2303.4</w:t>
+            </w:r>
+          </w:p>
+        </w:tc>
+        <w:tc>
+          <w:tcPr>
+            <w:tcW w:w="606" w:type="pct"/>
+          </w:tcPr>
+          <w:p>
+            <w:pPr>
+              <w:jc w:val="center"/>
+              <w:rPr>
+                <w:rFonts w:ascii="CMU Serif" w:hAnsi="CMU Serif" w:cs="CMU Serif"/>
+              </w:rPr>
+            </w:pPr>
+            <w:r>
+              <w:rPr>
+                <w:rFonts w:ascii="CMU Serif" w:hAnsi="CMU Serif" w:cs="CMU Serif"/>
+              </w:rPr>
+              <w:t>3367.7</w:t>
+            </w:r>
+          </w:p>
+        </w:tc>
+      </w:tr>
+      <w:tr>
+        <w:tc>
+          <w:tcPr>
+            <w:tcW w:w="680" w:type="pct"/>
+          </w:tcPr>
+          <w:p>
+            <w:pPr>
+              <w:jc w:val="center"/>
+              <w:rPr>
+                <w:rFonts w:ascii="CMU Serif" w:hAnsi="CMU Serif" w:cs="CMU Serif"/>
+              </w:rPr>
+            </w:pPr>
+            <w:proofErr w:type="spellStart"/>
+            <w:r>
+              <w:rPr>
+                <w:rFonts w:ascii="CMU Serif" w:hAnsi="CMU Serif" w:cs="CMU Serif"/>
+              </w:rPr>
+              <w:t>Bone</w:t>
+            </w:r>
+            <w:proofErr w:type="spellEnd"/>
+            <w:r>
+              <w:rPr>
+                <w:rFonts w:ascii="CMU Serif" w:hAnsi="CMU Serif" w:cs="CMU Serif"/>
+              </w:rPr>
+              <w:t xml:space="preserve"> </w:t>
+            </w:r>
+            <w:proofErr w:type="spellStart"/>
+            <w:r>
+              <w:rPr>
+                <w:rFonts w:ascii="CMU Serif" w:hAnsi="CMU Serif" w:cs="CMU Serif"/>
+              </w:rPr>
+              <w:t>marrow</w:t>
+            </w:r>
+            <w:proofErr w:type="spellEnd"/>
+          </w:p>
+        </w:tc>
+        <w:tc>
+          <w:tcPr>
+            <w:tcW w:w="455" w:type="pct"/>
+          </w:tcPr>
+          <w:p>
+            <w:pPr>
+              <w:jc w:val="center"/>
+              <w:rPr>
+                <w:rFonts w:ascii="CMU Serif" w:hAnsi="CMU Serif" w:cs="CMU Serif"/>
+              </w:rPr>
+            </w:pPr>
+            <w:r>
+              <w:rPr>
+                <w:rFonts w:ascii="CMU Serif" w:hAnsi="CMU Serif" w:cs="CMU Serif"/>
+              </w:rPr>
+              <w:t>187</w:t>
+            </w:r>
+          </w:p>
+        </w:tc>
+        <w:tc>
+          <w:tcPr>
+            <w:tcW w:w="682" w:type="pct"/>
+          </w:tcPr>
+          <w:p>
+            <w:pPr>
+              <w:jc w:val="center"/>
+              <w:rPr>
+                <w:rFonts w:ascii="CMU Serif" w:hAnsi="CMU Serif" w:cs="CMU Serif"/>
+              </w:rPr>
+            </w:pPr>
+            <w:r>
+              <w:rPr>
+                <w:rFonts w:ascii="CMU Serif" w:hAnsi="CMU Serif" w:cs="CMU Serif"/>
+              </w:rPr>
+              <w:t>39</w:t>
+            </w:r>
+          </w:p>
+        </w:tc>
+        <w:tc>
+          <w:tcPr>
+            <w:tcW w:w="682" w:type="pct"/>
+          </w:tcPr>
+          <w:p>
+            <w:pPr>
+              <w:jc w:val="center"/>
+              <w:rPr>
+                <w:rFonts w:ascii="CMU Serif" w:hAnsi="CMU Serif" w:cs="CMU Serif"/>
+              </w:rPr>
+            </w:pPr>
+            <w:r>
+              <w:rPr>
+                <w:rFonts w:ascii="CMU Serif" w:hAnsi="CMU Serif" w:cs="CMU Serif"/>
+              </w:rPr>
+              <w:t xml:space="preserve">Kat., </w:t>
+            </w:r>
+            <w:proofErr w:type="spellStart"/>
+            <w:r>
+              <w:rPr>
+                <w:rFonts w:ascii="CMU Serif" w:hAnsi="CMU Serif" w:cs="CMU Serif"/>
+              </w:rPr>
+              <w:t>Int</w:t>
+            </w:r>
+            <w:proofErr w:type="spellEnd"/>
+            <w:r>
+              <w:rPr>
+                <w:rFonts w:ascii="CMU Serif" w:hAnsi="CMU Serif" w:cs="CMU Serif"/>
+              </w:rPr>
+              <w:t>., Ciągłe</w:t>
+            </w:r>
+          </w:p>
+        </w:tc>
+        <w:tc>
+          <w:tcPr>
+            <w:tcW w:w="834" w:type="pct"/>
+          </w:tcPr>
+          <w:p>
+            <w:pPr>
+              <w:jc w:val="center"/>
+              <w:rPr>
+                <w:rFonts w:ascii="CMU Serif" w:hAnsi="CMU Serif" w:cs="CMU Serif"/>
+              </w:rPr>
+            </w:pPr>
+            <w:r>
+              <w:rPr>
+                <w:rFonts w:ascii="CMU Serif" w:hAnsi="CMU Serif" w:cs="CMU Serif"/>
+              </w:rPr>
+              <w:t>Długość życia</w:t>
+            </w:r>
+            <w:r>
+              <w:rPr>
+                <w:rFonts w:ascii="CMU Serif" w:hAnsi="CMU Serif" w:cs="CMU Serif"/>
+              </w:rPr>
+              <w:t xml:space="preserve"> w dniach</w:t>
+            </w:r>
+          </w:p>
+        </w:tc>
+        <w:tc>
+          <w:tcPr>
+            <w:tcW w:w="607" w:type="pct"/>
+          </w:tcPr>
+          <w:p>
+            <w:pPr>
+              <w:jc w:val="center"/>
+              <w:rPr>
+                <w:rFonts w:ascii="CMU Serif" w:hAnsi="CMU Serif" w:cs="CMU Serif"/>
+              </w:rPr>
+            </w:pPr>
+            <w:r>
+              <w:rPr>
+                <w:rFonts w:ascii="CMU Serif" w:hAnsi="CMU Serif" w:cs="CMU Serif"/>
+              </w:rPr>
+              <w:t>6-3364</w:t>
+            </w:r>
+          </w:p>
+        </w:tc>
+        <w:tc>
+          <w:tcPr>
+            <w:tcW w:w="455" w:type="pct"/>
+          </w:tcPr>
+          <w:p>
+            <w:pPr>
+              <w:jc w:val="center"/>
+              <w:rPr>
+                <w:rFonts w:ascii="CMU Serif" w:hAnsi="CMU Serif" w:cs="CMU Serif"/>
+              </w:rPr>
+            </w:pPr>
+            <w:r>
+              <w:rPr>
+                <w:rFonts w:ascii="CMU Serif" w:hAnsi="CMU Serif" w:cs="CMU Serif"/>
+              </w:rPr>
+              <w:t>660.7</w:t>
+            </w:r>
+          </w:p>
+        </w:tc>
+        <w:tc>
+          <w:tcPr>
+            <w:tcW w:w="606" w:type="pct"/>
+          </w:tcPr>
+          <w:p>
+            <w:pPr>
+              <w:jc w:val="center"/>
+              <w:rPr>
+                <w:rFonts w:ascii="CMU Serif" w:hAnsi="CMU Serif" w:cs="CMU Serif"/>
+              </w:rPr>
+            </w:pPr>
+            <w:r>
+              <w:rPr>
+                <w:rFonts w:ascii="CMU Serif" w:hAnsi="CMU Serif" w:cs="CMU Serif"/>
+              </w:rPr>
+              <w:t>794.3</w:t>
+            </w:r>
+          </w:p>
+        </w:tc>
+      </w:tr>
+      <w:tr>
+        <w:tc>
+          <w:tcPr>
+            <w:tcW w:w="680" w:type="pct"/>
+          </w:tcPr>
+          <w:p>
+            <w:pPr>
+              <w:jc w:val="center"/>
+              <w:rPr>
+                <w:rFonts w:ascii="CMU Serif" w:hAnsi="CMU Serif" w:cs="CMU Serif"/>
+              </w:rPr>
+            </w:pPr>
+            <w:r>
+              <w:rPr>
+                <w:rFonts w:ascii="CMU Serif" w:hAnsi="CMU Serif" w:cs="CMU Serif"/>
+              </w:rPr>
+              <w:t>Energy</w:t>
+            </w:r>
+          </w:p>
+        </w:tc>
+        <w:tc>
+          <w:tcPr>
+            <w:tcW w:w="455" w:type="pct"/>
+          </w:tcPr>
+          <w:p>
+            <w:pPr>
+              <w:jc w:val="center"/>
+              <w:rPr>
+                <w:rFonts w:ascii="CMU Serif" w:hAnsi="CMU Serif" w:cs="CMU Serif"/>
+              </w:rPr>
+            </w:pPr>
+            <w:r>
+              <w:rPr>
+                <w:rFonts w:ascii="CMU Serif" w:hAnsi="CMU Serif" w:cs="CMU Serif"/>
+              </w:rPr>
+              <w:t>19735</w:t>
+            </w:r>
+          </w:p>
+        </w:tc>
+        <w:tc>
+          <w:tcPr>
+            <w:tcW w:w="682" w:type="pct"/>
+          </w:tcPr>
+          <w:p>
+            <w:pPr>
+              <w:jc w:val="center"/>
+              <w:rPr>
+                <w:rFonts w:ascii="CMU Serif" w:hAnsi="CMU Serif" w:cs="CMU Serif"/>
+              </w:rPr>
+            </w:pPr>
+            <w:r>
+              <w:rPr>
+                <w:rFonts w:ascii="CMU Serif" w:hAnsi="CMU Serif" w:cs="CMU Serif"/>
+              </w:rPr>
+              <w:t>29</w:t>
+            </w:r>
+          </w:p>
+        </w:tc>
+        <w:tc>
+          <w:tcPr>
+            <w:tcW w:w="682" w:type="pct"/>
+          </w:tcPr>
+          <w:p>
+            <w:pPr>
+              <w:jc w:val="center"/>
+              <w:rPr>
+                <w:rFonts w:ascii="CMU Serif" w:hAnsi="CMU Serif" w:cs="CMU Serif"/>
+              </w:rPr>
+            </w:pPr>
+            <w:r>
+              <w:rPr>
+                <w:rFonts w:ascii="CMU Serif" w:hAnsi="CMU Serif" w:cs="CMU Serif"/>
+              </w:rPr>
+              <w:t>Ciągłe</w:t>
+            </w:r>
+          </w:p>
+        </w:tc>
+        <w:tc>
+          <w:tcPr>
+            <w:tcW w:w="834" w:type="pct"/>
+          </w:tcPr>
+          <w:p>
+            <w:pPr>
+              <w:jc w:val="center"/>
+              <w:rPr>
+                <w:rFonts w:ascii="CMU Serif" w:hAnsi="CMU Serif" w:cs="CMU Serif"/>
+              </w:rPr>
+            </w:pPr>
+            <w:r>
+              <w:rPr>
+                <w:rFonts w:ascii="CMU Serif" w:hAnsi="CMU Serif" w:cs="CMU Serif"/>
+              </w:rPr>
+              <w:t xml:space="preserve">Zużycie energii </w:t>
+            </w:r>
+          </w:p>
+        </w:tc>
+        <w:tc>
+          <w:tcPr>
+            <w:tcW w:w="607" w:type="pct"/>
+          </w:tcPr>
+          <w:p>
+            <w:pPr>
+              <w:jc w:val="center"/>
+              <w:rPr>
+                <w:rFonts w:ascii="CMU Serif" w:hAnsi="CMU Serif" w:cs="CMU Serif"/>
+              </w:rPr>
+            </w:pPr>
+            <w:r>
+              <w:rPr>
+                <w:rFonts w:ascii="CMU Serif" w:hAnsi="CMU Serif" w:cs="CMU Serif"/>
+              </w:rPr>
+              <w:t>10-1080</w:t>
+            </w:r>
+          </w:p>
+        </w:tc>
+        <w:tc>
+          <w:tcPr>
+            <w:tcW w:w="455" w:type="pct"/>
+          </w:tcPr>
+          <w:p>
+            <w:pPr>
+              <w:jc w:val="center"/>
+              <w:rPr>
+                <w:rFonts w:ascii="CMU Serif" w:hAnsi="CMU Serif" w:cs="CMU Serif"/>
+              </w:rPr>
+            </w:pPr>
+            <w:r>
+              <w:rPr>
+                <w:rFonts w:ascii="CMU Serif" w:hAnsi="CMU Serif" w:cs="CMU Serif"/>
+              </w:rPr>
+              <w:t>60.0</w:t>
+            </w:r>
+          </w:p>
+        </w:tc>
+        <w:tc>
+          <w:tcPr>
+            <w:tcW w:w="606" w:type="pct"/>
+          </w:tcPr>
+          <w:p>
+            <w:pPr>
+              <w:jc w:val="center"/>
+              <w:rPr>
+                <w:rFonts w:ascii="CMU Serif" w:hAnsi="CMU Serif" w:cs="CMU Serif"/>
+              </w:rPr>
+            </w:pPr>
+            <w:r>
+              <w:rPr>
+                <w:rFonts w:ascii="CMU Serif" w:hAnsi="CMU Serif" w:cs="CMU Serif"/>
+              </w:rPr>
+              <w:t>98.1</w:t>
+            </w:r>
+          </w:p>
+        </w:tc>
+      </w:tr>
+      <w:tr>
+        <w:tc>
+          <w:tcPr>
+            <w:tcW w:w="680" w:type="pct"/>
+          </w:tcPr>
+          <w:p>
+            <w:pPr>
+              <w:jc w:val="center"/>
+              <w:rPr>
+                <w:rFonts w:ascii="CMU Serif" w:hAnsi="CMU Serif" w:cs="CMU Serif"/>
+              </w:rPr>
+            </w:pPr>
+            <w:r>
+              <w:rPr>
+                <w:rFonts w:ascii="CMU Serif" w:hAnsi="CMU Serif" w:cs="CMU Serif"/>
+              </w:rPr>
+              <w:t>Machine</w:t>
+            </w:r>
+          </w:p>
+        </w:tc>
+        <w:tc>
+          <w:tcPr>
+            <w:tcW w:w="455" w:type="pct"/>
+          </w:tcPr>
+          <w:p>
+            <w:pPr>
+              <w:jc w:val="center"/>
+              <w:rPr>
+                <w:rFonts w:ascii="CMU Serif" w:hAnsi="CMU Serif" w:cs="CMU Serif"/>
+              </w:rPr>
+            </w:pPr>
+            <w:r>
+              <w:rPr>
+                <w:rFonts w:ascii="CMU Serif" w:hAnsi="CMU Serif" w:cs="CMU Serif"/>
+              </w:rPr>
+              <w:t>209</w:t>
+            </w:r>
+          </w:p>
+        </w:tc>
+        <w:tc>
+          <w:tcPr>
+            <w:tcW w:w="682" w:type="pct"/>
+          </w:tcPr>
+          <w:p>
+            <w:pPr>
+              <w:jc w:val="center"/>
+              <w:rPr>
+                <w:rFonts w:ascii="CMU Serif" w:hAnsi="CMU Serif" w:cs="CMU Serif"/>
+              </w:rPr>
+            </w:pPr>
+            <w:r>
+              <w:rPr>
+                <w:rFonts w:ascii="CMU Serif" w:hAnsi="CMU Serif" w:cs="CMU Serif"/>
+              </w:rPr>
+              <w:t>9</w:t>
+            </w:r>
+          </w:p>
+        </w:tc>
+        <w:tc>
+          <w:tcPr>
+            <w:tcW w:w="682" w:type="pct"/>
+          </w:tcPr>
+          <w:p>
+            <w:pPr>
+              <w:jc w:val="center"/>
+              <w:rPr>
+                <w:rFonts w:ascii="CMU Serif" w:hAnsi="CMU Serif" w:cs="CMU Serif"/>
+              </w:rPr>
+            </w:pPr>
+            <w:proofErr w:type="spellStart"/>
+            <w:r>
+              <w:rPr>
+                <w:rFonts w:ascii="CMU Serif" w:hAnsi="CMU Serif" w:cs="CMU Serif"/>
+              </w:rPr>
+              <w:t>Int</w:t>
+            </w:r>
+            <w:proofErr w:type="spellEnd"/>
+            <w:r>
+              <w:rPr>
+                <w:rFonts w:ascii="CMU Serif" w:hAnsi="CMU Serif" w:cs="CMU Serif"/>
+              </w:rPr>
+              <w:t>.</w:t>
+            </w:r>
+          </w:p>
+        </w:tc>
+        <w:tc>
+          <w:tcPr>
+            <w:tcW w:w="834" w:type="pct"/>
+          </w:tcPr>
+          <w:p>
+            <w:pPr>
+              <w:jc w:val="center"/>
+              <w:rPr>
+                <w:rFonts w:ascii="CMU Serif" w:hAnsi="CMU Serif" w:cs="CMU Serif"/>
+              </w:rPr>
+            </w:pPr>
+            <w:r>
+              <w:rPr>
+                <w:rFonts w:ascii="CMU Serif" w:hAnsi="CMU Serif" w:cs="CMU Serif"/>
+              </w:rPr>
+              <w:t>Wydajność</w:t>
+            </w:r>
+          </w:p>
+        </w:tc>
+        <w:tc>
+          <w:tcPr>
+            <w:tcW w:w="607" w:type="pct"/>
+          </w:tcPr>
+          <w:p>
+            <w:pPr>
+              <w:jc w:val="center"/>
+              <w:rPr>
+                <w:rFonts w:ascii="CMU Serif" w:hAnsi="CMU Serif" w:cs="CMU Serif"/>
+              </w:rPr>
+            </w:pPr>
+            <w:r>
+              <w:rPr>
+                <w:rFonts w:ascii="CMU Serif" w:hAnsi="CMU Serif" w:cs="CMU Serif"/>
+              </w:rPr>
+              <w:t>6-1150</w:t>
+            </w:r>
+          </w:p>
+        </w:tc>
+        <w:tc>
+          <w:tcPr>
+            <w:tcW w:w="455" w:type="pct"/>
+          </w:tcPr>
+          <w:p>
+            <w:pPr>
+              <w:jc w:val="center"/>
+              <w:rPr>
+                <w:rFonts w:ascii="CMU Serif" w:hAnsi="CMU Serif" w:cs="CMU Serif"/>
+              </w:rPr>
+            </w:pPr>
+            <w:r>
+              <w:rPr>
+                <w:rFonts w:ascii="CMU Serif" w:hAnsi="CMU Serif" w:cs="CMU Serif"/>
+              </w:rPr>
+              <w:t>77.1</w:t>
+            </w:r>
+          </w:p>
+        </w:tc>
+        <w:tc>
+          <w:tcPr>
+            <w:tcW w:w="606" w:type="pct"/>
+          </w:tcPr>
+          <w:p>
+            <w:pPr>
+              <w:jc w:val="center"/>
+              <w:rPr>
+                <w:rFonts w:ascii="CMU Serif" w:hAnsi="CMU Serif" w:cs="CMU Serif"/>
+              </w:rPr>
+            </w:pPr>
+            <w:r>
+              <w:rPr>
+                <w:rFonts w:ascii="CMU Serif" w:hAnsi="CMU Serif" w:cs="CMU Serif"/>
+              </w:rPr>
+              <w:t>86.6</w:t>
+            </w:r>
+          </w:p>
+        </w:tc>
+      </w:tr>
+      <w:tr>
+        <w:tc>
+          <w:tcPr>
+            <w:tcW w:w="680" w:type="pct"/>
+          </w:tcPr>
+          <w:p>
+            <w:pPr>
+              <w:jc w:val="center"/>
+              <w:rPr>
+                <w:rFonts w:ascii="CMU Serif" w:hAnsi="CMU Serif" w:cs="CMU Serif"/>
+              </w:rPr>
+            </w:pPr>
+            <w:r>
+              <w:rPr>
+                <w:rFonts w:ascii="CMU Serif" w:hAnsi="CMU Serif" w:cs="CMU Serif"/>
+              </w:rPr>
+              <w:t>Slump</w:t>
+            </w:r>
+          </w:p>
+        </w:tc>
+        <w:tc>
+          <w:tcPr>
+            <w:tcW w:w="455" w:type="pct"/>
+          </w:tcPr>
+          <w:p>
+            <w:pPr>
+              <w:jc w:val="center"/>
+              <w:rPr>
+                <w:rFonts w:ascii="CMU Serif" w:hAnsi="CMU Serif" w:cs="CMU Serif"/>
+              </w:rPr>
+            </w:pPr>
+            <w:r>
+              <w:rPr>
+                <w:rFonts w:ascii="CMU Serif" w:hAnsi="CMU Serif" w:cs="CMU Serif"/>
+              </w:rPr>
+              <w:t>103</w:t>
+            </w:r>
+          </w:p>
+        </w:tc>
+        <w:tc>
+          <w:tcPr>
+            <w:tcW w:w="682" w:type="pct"/>
+          </w:tcPr>
+          <w:p>
+            <w:pPr>
+              <w:jc w:val="center"/>
+              <w:rPr>
+                <w:rFonts w:ascii="CMU Serif" w:hAnsi="CMU Serif" w:cs="CMU Serif"/>
+              </w:rPr>
+            </w:pPr>
+            <w:r>
+              <w:rPr>
+                <w:rFonts w:ascii="CMU Serif" w:hAnsi="CMU Serif" w:cs="CMU Serif"/>
+              </w:rPr>
+              <w:t>10</w:t>
+            </w:r>
+          </w:p>
+        </w:tc>
+        <w:tc>
+          <w:tcPr>
+            <w:tcW w:w="682" w:type="pct"/>
+          </w:tcPr>
+          <w:p>
+            <w:pPr>
+              <w:jc w:val="center"/>
+              <w:rPr>
+                <w:rFonts w:ascii="CMU Serif" w:hAnsi="CMU Serif" w:cs="CMU Serif"/>
+              </w:rPr>
+            </w:pPr>
+            <w:r>
+              <w:rPr>
+                <w:rFonts w:ascii="CMU Serif" w:hAnsi="CMU Serif" w:cs="CMU Serif"/>
+              </w:rPr>
+              <w:t>Ciągłe</w:t>
+            </w:r>
+          </w:p>
+        </w:tc>
+        <w:tc>
+          <w:tcPr>
+            <w:tcW w:w="834" w:type="pct"/>
+          </w:tcPr>
+          <w:p>
+            <w:pPr>
+              <w:jc w:val="center"/>
+              <w:rPr>
+                <w:rFonts w:ascii="CMU Serif" w:hAnsi="CMU Serif" w:cs="CMU Serif"/>
+              </w:rPr>
+            </w:pPr>
+            <w:r>
+              <w:rPr>
+                <w:rFonts w:ascii="CMU Serif" w:hAnsi="CMU Serif" w:cs="CMU Serif"/>
+              </w:rPr>
+              <w:t>Ściskanie</w:t>
+            </w:r>
+          </w:p>
+        </w:tc>
+        <w:tc>
+          <w:tcPr>
+            <w:tcW w:w="607" w:type="pct"/>
+          </w:tcPr>
+          <w:p>
+            <w:pPr>
+              <w:jc w:val="center"/>
+              <w:rPr>
+                <w:rFonts w:ascii="CMU Serif" w:hAnsi="CMU Serif" w:cs="CMU Serif"/>
+              </w:rPr>
+            </w:pPr>
+            <w:r>
+              <w:rPr>
+                <w:rFonts w:ascii="CMU Serif" w:hAnsi="CMU Serif" w:cs="CMU Serif"/>
+              </w:rPr>
+              <w:t>17-59</w:t>
+            </w:r>
+          </w:p>
+        </w:tc>
+        <w:tc>
+          <w:tcPr>
+            <w:tcW w:w="455" w:type="pct"/>
+          </w:tcPr>
+          <w:p>
+            <w:pPr>
+              <w:jc w:val="center"/>
+              <w:rPr>
+                <w:rFonts w:ascii="CMU Serif" w:hAnsi="CMU Serif" w:cs="CMU Serif"/>
+              </w:rPr>
+            </w:pPr>
+            <w:r>
+              <w:rPr>
+                <w:rFonts w:ascii="CMU Serif" w:hAnsi="CMU Serif" w:cs="CMU Serif"/>
+              </w:rPr>
+              <w:t>6.1</w:t>
+            </w:r>
+          </w:p>
+        </w:tc>
+        <w:tc>
+          <w:tcPr>
+            <w:tcW w:w="606" w:type="pct"/>
+          </w:tcPr>
+          <w:p>
+            <w:pPr>
+              <w:jc w:val="center"/>
+              <w:rPr>
+                <w:rFonts w:ascii="CMU Serif" w:hAnsi="CMU Serif" w:cs="CMU Serif"/>
+              </w:rPr>
+            </w:pPr>
+            <w:r>
+              <w:rPr>
+                <w:rFonts w:ascii="CMU Serif" w:hAnsi="CMU Serif" w:cs="CMU Serif"/>
+              </w:rPr>
+              <w:t>7.2</w:t>
+            </w:r>
+          </w:p>
+        </w:tc>
+      </w:tr>
+      <w:tr>
+        <w:tc>
+          <w:tcPr>
+            <w:tcW w:w="680" w:type="pct"/>
+          </w:tcPr>
+          <w:p>
+            <w:pPr>
+              <w:jc w:val="center"/>
+              <w:rPr>
+                <w:rFonts w:ascii="CMU Serif" w:hAnsi="CMU Serif" w:cs="CMU Serif"/>
+              </w:rPr>
+            </w:pPr>
+            <w:r>
+              <w:rPr>
+                <w:rFonts w:ascii="CMU Serif" w:hAnsi="CMU Serif" w:cs="CMU Serif"/>
+              </w:rPr>
+              <w:t>Wine</w:t>
+            </w:r>
+          </w:p>
+        </w:tc>
+        <w:tc>
+          <w:tcPr>
+            <w:tcW w:w="455" w:type="pct"/>
+          </w:tcPr>
+          <w:p>
+            <w:pPr>
+              <w:jc w:val="center"/>
+              <w:rPr>
+                <w:rFonts w:ascii="CMU Serif" w:hAnsi="CMU Serif" w:cs="CMU Serif"/>
+              </w:rPr>
+            </w:pPr>
+            <w:r>
+              <w:rPr>
+                <w:rFonts w:ascii="CMU Serif" w:hAnsi="CMU Serif" w:cs="CMU Serif"/>
+              </w:rPr>
+              <w:t>4898</w:t>
+            </w:r>
+          </w:p>
+        </w:tc>
+        <w:tc>
+          <w:tcPr>
+            <w:tcW w:w="682" w:type="pct"/>
+          </w:tcPr>
+          <w:p>
+            <w:pPr>
+              <w:jc w:val="center"/>
+              <w:rPr>
+                <w:rFonts w:ascii="CMU Serif" w:hAnsi="CMU Serif" w:cs="CMU Serif"/>
+              </w:rPr>
+            </w:pPr>
+            <w:r>
+              <w:rPr>
+                <w:rFonts w:ascii="CMU Serif" w:hAnsi="CMU Serif" w:cs="CMU Serif"/>
+              </w:rPr>
+              <w:t>12</w:t>
+            </w:r>
+          </w:p>
+        </w:tc>
+        <w:tc>
+          <w:tcPr>
+            <w:tcW w:w="682" w:type="pct"/>
+          </w:tcPr>
+          <w:p>
+            <w:pPr>
+              <w:jc w:val="center"/>
+              <w:rPr>
+                <w:rFonts w:ascii="CMU Serif" w:hAnsi="CMU Serif" w:cs="CMU Serif"/>
+              </w:rPr>
+            </w:pPr>
+            <w:r>
+              <w:rPr>
+                <w:rFonts w:ascii="CMU Serif" w:hAnsi="CMU Serif" w:cs="CMU Serif"/>
+              </w:rPr>
+              <w:t>Ciągłe</w:t>
+            </w:r>
+          </w:p>
+        </w:tc>
+        <w:tc>
+          <w:tcPr>
+            <w:tcW w:w="834" w:type="pct"/>
+          </w:tcPr>
+          <w:p>
+            <w:pPr>
+              <w:jc w:val="center"/>
+              <w:rPr>
+                <w:rFonts w:ascii="CMU Serif" w:hAnsi="CMU Serif" w:cs="CMU Serif"/>
+              </w:rPr>
+            </w:pPr>
+            <w:r>
+              <w:rPr>
+                <w:rFonts w:ascii="CMU Serif" w:hAnsi="CMU Serif" w:cs="CMU Serif"/>
+              </w:rPr>
+              <w:t>Jakość wina</w:t>
+            </w:r>
+          </w:p>
+        </w:tc>
+        <w:tc>
+          <w:tcPr>
+            <w:tcW w:w="607" w:type="pct"/>
+          </w:tcPr>
+          <w:p>
+            <w:pPr>
+              <w:jc w:val="center"/>
+              <w:rPr>
+                <w:rFonts w:ascii="CMU Serif" w:hAnsi="CMU Serif" w:cs="CMU Serif"/>
+              </w:rPr>
+            </w:pPr>
+            <w:r>
+              <w:rPr>
+                <w:rFonts w:ascii="CMU Serif" w:hAnsi="CMU Serif" w:cs="CMU Serif"/>
+              </w:rPr>
+              <w:t>3-9</w:t>
+            </w:r>
+          </w:p>
+        </w:tc>
+        <w:tc>
+          <w:tcPr>
+            <w:tcW w:w="455" w:type="pct"/>
+          </w:tcPr>
+          <w:p>
+            <w:pPr>
+              <w:jc w:val="center"/>
+              <w:rPr>
+                <w:rFonts w:ascii="CMU Serif" w:hAnsi="CMU Serif" w:cs="CMU Serif"/>
+              </w:rPr>
+            </w:pPr>
+            <w:r>
+              <w:rPr>
+                <w:rFonts w:ascii="CMU Serif" w:hAnsi="CMU Serif" w:cs="CMU Serif"/>
+              </w:rPr>
+              <w:t>0.6</w:t>
+            </w:r>
+          </w:p>
+        </w:tc>
+        <w:tc>
+          <w:tcPr>
+            <w:tcW w:w="606" w:type="pct"/>
+          </w:tcPr>
+          <w:p>
+            <w:pPr>
+              <w:jc w:val="center"/>
+              <w:rPr>
+                <w:rFonts w:ascii="CMU Serif" w:hAnsi="CMU Serif" w:cs="CMU Serif"/>
+              </w:rPr>
+            </w:pPr>
+            <w:r>
+              <w:rPr>
+                <w:rFonts w:ascii="CMU Serif" w:hAnsi="CMU Serif" w:cs="CMU Serif"/>
+              </w:rPr>
+              <w:t>0.9</w:t>
+            </w:r>
+          </w:p>
+        </w:tc>
+      </w:tr>
+    </w:tbl>
+    <w:p>
+      <w:pPr>
+        <w:jc w:val="both"/>
+        <w:rPr>
+          <w:rFonts w:ascii="CMU Serif" w:hAnsi="CMU Serif" w:cs="CMU Serif"/>
+          <w:sz w:val="24"/>
+          <w:szCs w:val="24"/>
+        </w:rPr>
+      </w:pPr>
+    </w:p>
+    <w:p>
+      <w:pPr>
+        <w:jc w:val="both"/>
+        <w:rPr>
+          <w:rFonts w:ascii="CMU Serif" w:hAnsi="CMU Serif" w:cs="CMU Serif"/>
+          <w:sz w:val="24"/>
+          <w:szCs w:val="24"/>
+        </w:rPr>
+      </w:pPr>
+    </w:p>
+    <w:p>
+      <w:pPr>
+        <w:jc w:val="both"/>
+        <w:rPr>
+          <w:rFonts w:ascii="CMU Serif" w:hAnsi="CMU Serif" w:cs="CMU Serif"/>
+          <w:sz w:val="24"/>
+          <w:szCs w:val="24"/>
+        </w:rPr>
+      </w:pPr>
+      <w:r>
+        <w:rPr>
+          <w:rFonts w:ascii="CMU Serif" w:hAnsi="CMU Serif" w:cs="CMU Serif"/>
+          <w:sz w:val="24"/>
+          <w:szCs w:val="24"/>
+        </w:rPr>
+        <w:t xml:space="preserve">Porównanie z </w:t>
+      </w:r>
+      <w:proofErr w:type="spellStart"/>
+      <w:r>
+        <w:rPr>
+          <w:rFonts w:ascii="CMU Serif" w:hAnsi="CMU Serif" w:cs="CMU Serif"/>
+          <w:sz w:val="24"/>
+          <w:szCs w:val="24"/>
+        </w:rPr>
+        <w:t>DecisionTreeRegressor</w:t>
+      </w:r>
+      <w:proofErr w:type="spellEnd"/>
+      <w:r>
+        <w:rPr>
+          <w:rFonts w:ascii="CMU Serif" w:hAnsi="CMU Serif" w:cs="CMU Serif"/>
+          <w:sz w:val="24"/>
+          <w:szCs w:val="24"/>
+        </w:rPr>
+        <w:t xml:space="preserve"> z </w:t>
+      </w:r>
+      <w:proofErr w:type="spellStart"/>
+      <w:r>
+        <w:rPr>
+          <w:rFonts w:ascii="CMU Serif" w:hAnsi="CMU Serif" w:cs="CMU Serif"/>
+          <w:sz w:val="24"/>
+          <w:szCs w:val="24"/>
+        </w:rPr>
+        <w:t>s</w:t>
+      </w:r>
+      <w:r>
+        <w:rPr>
+          <w:rFonts w:ascii="CMU Serif" w:hAnsi="CMU Serif" w:cs="CMU Serif"/>
+          <w:sz w:val="24"/>
+          <w:szCs w:val="24"/>
+        </w:rPr>
+        <w:t>cikit-learn</w:t>
+      </w:r>
+      <w:proofErr w:type="spellEnd"/>
+      <w:r>
+        <w:rPr>
+          <w:rFonts w:ascii="CMU Serif" w:hAnsi="CMU Serif" w:cs="CMU Serif"/>
+          <w:sz w:val="24"/>
+          <w:szCs w:val="24"/>
+        </w:rPr>
+        <w:t xml:space="preserve"> na niektórych zbiorach</w:t>
+      </w:r>
+      <w:r>
+        <w:rPr>
+          <w:rFonts w:ascii="CMU Serif" w:hAnsi="CMU Serif" w:cs="CMU Serif"/>
+          <w:sz w:val="24"/>
+          <w:szCs w:val="24"/>
+        </w:rPr>
+        <w:t>:</w:t>
+      </w:r>
+    </w:p>
+    <w:p>
+      <w:pPr>
+        <w:jc w:val="both"/>
+        <w:rPr>
+          <w:rFonts w:ascii="CMU Serif" w:hAnsi="CMU Serif" w:cs="CMU Serif"/>
+          <w:sz w:val="24"/>
+          <w:szCs w:val="24"/>
+        </w:rPr>
+      </w:pPr>
+    </w:p>
+    <w:tbl>
+      <w:tblPr>
+        <w:tblStyle w:val="Tabela-Siatka"/>
+        <w:tblW w:w="5000" w:type="pct"/>
+        <w:tblLook w:val="04A0" w:firstRow="1" w:lastRow="0" w:firstColumn="1" w:lastColumn="0" w:noHBand="0" w:noVBand="1"/>
+      </w:tblPr>
+      <w:tblGrid>
+        <w:gridCol w:w="2273"/>
+        <w:gridCol w:w="1633"/>
+        <w:gridCol w:w="1600"/>
+        <w:gridCol w:w="1778"/>
+        <w:gridCol w:w="1778"/>
+      </w:tblGrid>
+      <w:tr>
+        <w:tc>
+          <w:tcPr>
+            <w:tcW w:w="1254" w:type="pct"/>
+          </w:tcPr>
+          <w:p>
+            <w:pPr>
+              <w:jc w:val="center"/>
+              <w:rPr>
+                <w:rFonts w:ascii="CMU Serif" w:hAnsi="CMU Serif" w:cs="CMU Serif"/>
+                <w:sz w:val="24"/>
+                <w:szCs w:val="24"/>
+              </w:rPr>
+            </w:pPr>
+          </w:p>
+        </w:tc>
+        <w:tc>
+          <w:tcPr>
+            <w:tcW w:w="1784" w:type="pct"/>
+            <w:gridSpan w:val="2"/>
+          </w:tcPr>
+          <w:p>
+            <w:pPr>
+              <w:jc w:val="center"/>
+              <w:rPr>
+                <w:rFonts w:ascii="CMU Serif" w:hAnsi="CMU Serif" w:cs="CMU Serif"/>
+                <w:sz w:val="24"/>
+                <w:szCs w:val="24"/>
+              </w:rPr>
+            </w:pPr>
+            <w:r>
+              <w:rPr>
+                <w:rFonts w:ascii="CMU Serif" w:hAnsi="CMU Serif" w:cs="CMU Serif"/>
+                <w:sz w:val="24"/>
+                <w:szCs w:val="24"/>
+              </w:rPr>
+              <w:t>Drzewo regresyjne</w:t>
+            </w:r>
+          </w:p>
+        </w:tc>
+        <w:tc>
+          <w:tcPr>
+            <w:tcW w:w="1962" w:type="pct"/>
+            <w:gridSpan w:val="2"/>
+          </w:tcPr>
+          <w:p>
+            <w:pPr>
+              <w:jc w:val="center"/>
+              <w:rPr>
+                <w:rFonts w:ascii="CMU Serif" w:hAnsi="CMU Serif" w:cs="CMU Serif"/>
+                <w:sz w:val="24"/>
+                <w:szCs w:val="24"/>
+              </w:rPr>
+            </w:pPr>
+            <w:proofErr w:type="spellStart"/>
+            <w:r>
+              <w:rPr>
+                <w:rFonts w:ascii="CMU Serif" w:hAnsi="CMU Serif" w:cs="CMU Serif"/>
+                <w:sz w:val="24"/>
+                <w:szCs w:val="24"/>
+              </w:rPr>
+              <w:t>s</w:t>
+            </w:r>
+            <w:r>
+              <w:rPr>
+                <w:rFonts w:ascii="CMU Serif" w:hAnsi="CMU Serif" w:cs="CMU Serif"/>
+                <w:sz w:val="24"/>
+                <w:szCs w:val="24"/>
+              </w:rPr>
+              <w:t>cikit-learn</w:t>
+            </w:r>
+            <w:proofErr w:type="spellEnd"/>
+          </w:p>
+        </w:tc>
+      </w:tr>
+      <w:tr>
+        <w:tc>
+          <w:tcPr>
+            <w:tcW w:w="1254" w:type="pct"/>
+          </w:tcPr>
+          <w:p>
+            <w:pPr>
+              <w:jc w:val="center"/>
+              <w:rPr>
+                <w:rFonts w:ascii="CMU Serif" w:hAnsi="CMU Serif" w:cs="CMU Serif"/>
+                <w:sz w:val="24"/>
+                <w:szCs w:val="24"/>
+              </w:rPr>
+            </w:pPr>
+            <w:r>
+              <w:rPr>
+                <w:rFonts w:ascii="CMU Serif" w:hAnsi="CMU Serif" w:cs="CMU Serif"/>
+                <w:sz w:val="24"/>
+                <w:szCs w:val="24"/>
+              </w:rPr>
+              <w:t>Zbiory:</w:t>
+            </w:r>
+          </w:p>
+        </w:tc>
+        <w:tc>
+          <w:tcPr>
+            <w:tcW w:w="901" w:type="pct"/>
+          </w:tcPr>
+          <w:p>
+            <w:pPr>
+              <w:jc w:val="center"/>
+              <w:rPr>
+                <w:rFonts w:ascii="CMU Serif" w:hAnsi="CMU Serif" w:cs="CMU Serif"/>
+                <w:sz w:val="24"/>
+                <w:szCs w:val="24"/>
+              </w:rPr>
+            </w:pPr>
+            <w:r>
+              <w:rPr>
+                <w:rFonts w:ascii="CMU Serif" w:hAnsi="CMU Serif" w:cs="CMU Serif"/>
+                <w:sz w:val="24"/>
+                <w:szCs w:val="24"/>
+              </w:rPr>
+              <w:t>MAE</w:t>
+            </w:r>
+          </w:p>
+        </w:tc>
+        <w:tc>
+          <w:tcPr>
+            <w:tcW w:w="883" w:type="pct"/>
+          </w:tcPr>
+          <w:p>
+            <w:pPr>
+              <w:jc w:val="center"/>
+              <w:rPr>
+                <w:rFonts w:ascii="CMU Serif" w:hAnsi="CMU Serif" w:cs="CMU Serif"/>
+                <w:sz w:val="24"/>
+                <w:szCs w:val="24"/>
+              </w:rPr>
+            </w:pPr>
+            <w:r>
+              <w:rPr>
+                <w:rFonts w:ascii="CMU Serif" w:hAnsi="CMU Serif" w:cs="CMU Serif"/>
+                <w:sz w:val="24"/>
+                <w:szCs w:val="24"/>
+              </w:rPr>
+              <w:t>RMSE</w:t>
+            </w:r>
+          </w:p>
+        </w:tc>
+        <w:tc>
+          <w:tcPr>
+            <w:tcW w:w="981" w:type="pct"/>
+          </w:tcPr>
+          <w:p>
+            <w:pPr>
+              <w:jc w:val="center"/>
+              <w:rPr>
+                <w:rFonts w:ascii="CMU Serif" w:hAnsi="CMU Serif" w:cs="CMU Serif"/>
+                <w:sz w:val="24"/>
+                <w:szCs w:val="24"/>
+              </w:rPr>
+            </w:pPr>
+            <w:r>
+              <w:rPr>
+                <w:rFonts w:ascii="CMU Serif" w:hAnsi="CMU Serif" w:cs="CMU Serif"/>
+                <w:sz w:val="24"/>
+                <w:szCs w:val="24"/>
+              </w:rPr>
+              <w:t>MAE</w:t>
+            </w:r>
+          </w:p>
+        </w:tc>
+        <w:tc>
+          <w:tcPr>
+            <w:tcW w:w="981" w:type="pct"/>
+          </w:tcPr>
+          <w:p>
+            <w:pPr>
+              <w:jc w:val="center"/>
+              <w:rPr>
+                <w:rFonts w:ascii="CMU Serif" w:hAnsi="CMU Serif" w:cs="CMU Serif"/>
+                <w:sz w:val="24"/>
+                <w:szCs w:val="24"/>
+              </w:rPr>
+            </w:pPr>
+            <w:r>
+              <w:rPr>
+                <w:rFonts w:ascii="CMU Serif" w:hAnsi="CMU Serif" w:cs="CMU Serif"/>
+                <w:sz w:val="24"/>
+                <w:szCs w:val="24"/>
+              </w:rPr>
+              <w:t>RMSE</w:t>
+            </w:r>
+          </w:p>
+        </w:tc>
+      </w:tr>
+      <w:tr>
+        <w:tc>
+          <w:tcPr>
+            <w:tcW w:w="1254" w:type="pct"/>
+          </w:tcPr>
+          <w:p>
+            <w:pPr>
+              <w:jc w:val="center"/>
+              <w:rPr>
+                <w:rFonts w:ascii="CMU Serif" w:hAnsi="CMU Serif" w:cs="CMU Serif"/>
+                <w:sz w:val="24"/>
+                <w:szCs w:val="24"/>
+              </w:rPr>
+            </w:pPr>
+            <w:r>
+              <w:rPr>
+                <w:rFonts w:ascii="CMU Serif" w:hAnsi="CMU Serif" w:cs="CMU Serif"/>
+                <w:sz w:val="24"/>
+                <w:szCs w:val="24"/>
+              </w:rPr>
+              <w:t>Energy</w:t>
+            </w:r>
+          </w:p>
+        </w:tc>
+        <w:tc>
+          <w:tcPr>
+            <w:tcW w:w="901" w:type="pct"/>
+          </w:tcPr>
+          <w:p>
+            <w:pPr>
+              <w:jc w:val="center"/>
+              <w:rPr>
+                <w:rFonts w:ascii="CMU Serif" w:hAnsi="CMU Serif" w:cs="CMU Serif"/>
+                <w:sz w:val="24"/>
+                <w:szCs w:val="24"/>
+              </w:rPr>
+            </w:pPr>
+            <w:r>
+              <w:rPr>
+                <w:rFonts w:ascii="CMU Serif" w:hAnsi="CMU Serif" w:cs="CMU Serif"/>
+                <w:sz w:val="24"/>
+                <w:szCs w:val="24"/>
+              </w:rPr>
+              <w:t>60.62</w:t>
+            </w:r>
+          </w:p>
+        </w:tc>
+        <w:tc>
+          <w:tcPr>
+            <w:tcW w:w="883" w:type="pct"/>
+          </w:tcPr>
+          <w:p>
+            <w:pPr>
+              <w:jc w:val="center"/>
+              <w:rPr>
+                <w:rFonts w:ascii="CMU Serif" w:hAnsi="CMU Serif" w:cs="CMU Serif"/>
+                <w:sz w:val="24"/>
+                <w:szCs w:val="24"/>
+              </w:rPr>
+            </w:pPr>
+            <w:r>
+              <w:rPr>
+                <w:rFonts w:ascii="CMU Serif" w:hAnsi="CMU Serif" w:cs="CMU Serif"/>
+                <w:sz w:val="24"/>
+                <w:szCs w:val="24"/>
+              </w:rPr>
+              <w:t>104.16</w:t>
+            </w:r>
+          </w:p>
+        </w:tc>
+        <w:tc>
+          <w:tcPr>
+            <w:tcW w:w="981" w:type="pct"/>
+          </w:tcPr>
+          <w:p>
+            <w:pPr>
+              <w:jc w:val="center"/>
+              <w:rPr>
+                <w:rFonts w:ascii="CMU Serif" w:hAnsi="CMU Serif" w:cs="CMU Serif"/>
+                <w:sz w:val="24"/>
+                <w:szCs w:val="24"/>
+              </w:rPr>
+            </w:pPr>
+            <w:r>
+              <w:rPr>
+                <w:rFonts w:ascii="CMU Serif" w:hAnsi="CMU Serif" w:cs="CMU Serif"/>
+                <w:sz w:val="24"/>
+                <w:szCs w:val="24"/>
+              </w:rPr>
+              <w:t>37.60</w:t>
+            </w:r>
+          </w:p>
+        </w:tc>
+        <w:tc>
+          <w:tcPr>
+            <w:tcW w:w="981" w:type="pct"/>
+          </w:tcPr>
+          <w:p>
+            <w:pPr>
+              <w:jc w:val="center"/>
+              <w:rPr>
+                <w:rFonts w:ascii="CMU Serif" w:hAnsi="CMU Serif" w:cs="CMU Serif"/>
+                <w:sz w:val="24"/>
+                <w:szCs w:val="24"/>
+              </w:rPr>
+            </w:pPr>
+            <w:r>
+              <w:rPr>
+                <w:rFonts w:ascii="CMU Serif" w:hAnsi="CMU Serif" w:cs="CMU Serif"/>
+                <w:sz w:val="24"/>
+                <w:szCs w:val="24"/>
+              </w:rPr>
+              <w:t>90.07</w:t>
+            </w:r>
+          </w:p>
+        </w:tc>
+      </w:tr>
+      <w:tr>
+        <w:tc>
+          <w:tcPr>
+            <w:tcW w:w="1254" w:type="pct"/>
+          </w:tcPr>
+          <w:p>
+            <w:pPr>
+              <w:jc w:val="center"/>
+              <w:rPr>
+                <w:rFonts w:ascii="CMU Serif" w:hAnsi="CMU Serif" w:cs="CMU Serif"/>
+                <w:sz w:val="24"/>
+                <w:szCs w:val="24"/>
+              </w:rPr>
+            </w:pPr>
+            <w:r>
+              <w:rPr>
+                <w:rFonts w:ascii="CMU Serif" w:hAnsi="CMU Serif" w:cs="CMU Serif"/>
+                <w:sz w:val="24"/>
+                <w:szCs w:val="24"/>
+              </w:rPr>
+              <w:t>Slump</w:t>
+            </w:r>
+          </w:p>
+        </w:tc>
+        <w:tc>
+          <w:tcPr>
+            <w:tcW w:w="901" w:type="pct"/>
+          </w:tcPr>
+          <w:p>
+            <w:pPr>
+              <w:jc w:val="center"/>
+              <w:rPr>
+                <w:rFonts w:ascii="CMU Serif" w:hAnsi="CMU Serif" w:cs="CMU Serif"/>
+                <w:sz w:val="24"/>
+                <w:szCs w:val="24"/>
+              </w:rPr>
+            </w:pPr>
+            <w:r>
+              <w:rPr>
+                <w:rFonts w:ascii="CMU Serif" w:hAnsi="CMU Serif" w:cs="CMU Serif"/>
+                <w:sz w:val="24"/>
+                <w:szCs w:val="24"/>
+              </w:rPr>
+              <w:t>6.00</w:t>
+            </w:r>
+          </w:p>
+        </w:tc>
+        <w:tc>
+          <w:tcPr>
+            <w:tcW w:w="883" w:type="pct"/>
+          </w:tcPr>
+          <w:p>
+            <w:pPr>
+              <w:jc w:val="center"/>
+              <w:rPr>
+                <w:rFonts w:ascii="CMU Serif" w:hAnsi="CMU Serif" w:cs="CMU Serif"/>
+                <w:sz w:val="24"/>
+                <w:szCs w:val="24"/>
+              </w:rPr>
+            </w:pPr>
+            <w:r>
+              <w:rPr>
+                <w:rFonts w:ascii="CMU Serif" w:hAnsi="CMU Serif" w:cs="CMU Serif"/>
+                <w:sz w:val="24"/>
+                <w:szCs w:val="24"/>
+              </w:rPr>
+              <w:t>7.68</w:t>
+            </w:r>
+          </w:p>
+        </w:tc>
+        <w:tc>
+          <w:tcPr>
+            <w:tcW w:w="981" w:type="pct"/>
+          </w:tcPr>
+          <w:p>
+            <w:pPr>
+              <w:jc w:val="center"/>
+              <w:rPr>
+                <w:rFonts w:ascii="CMU Serif" w:hAnsi="CMU Serif" w:cs="CMU Serif"/>
+                <w:sz w:val="24"/>
+                <w:szCs w:val="24"/>
+              </w:rPr>
+            </w:pPr>
+            <w:r>
+              <w:rPr>
+                <w:rFonts w:ascii="CMU Serif" w:hAnsi="CMU Serif" w:cs="CMU Serif"/>
+                <w:sz w:val="24"/>
+                <w:szCs w:val="24"/>
+              </w:rPr>
+              <w:t>4.67</w:t>
+            </w:r>
+          </w:p>
+        </w:tc>
+        <w:tc>
+          <w:tcPr>
+            <w:tcW w:w="981" w:type="pct"/>
+          </w:tcPr>
+          <w:p>
+            <w:pPr>
+              <w:jc w:val="center"/>
+              <w:rPr>
+                <w:rFonts w:ascii="CMU Serif" w:hAnsi="CMU Serif" w:cs="CMU Serif"/>
+                <w:sz w:val="24"/>
+                <w:szCs w:val="24"/>
+              </w:rPr>
+            </w:pPr>
+            <w:r>
+              <w:rPr>
+                <w:rFonts w:ascii="CMU Serif" w:hAnsi="CMU Serif" w:cs="CMU Serif"/>
+                <w:sz w:val="24"/>
+                <w:szCs w:val="24"/>
+              </w:rPr>
+              <w:t>5.84</w:t>
+            </w:r>
+          </w:p>
+        </w:tc>
+      </w:tr>
+      <w:tr>
+        <w:tc>
+          <w:tcPr>
+            <w:tcW w:w="1254" w:type="pct"/>
+          </w:tcPr>
+          <w:p>
+            <w:pPr>
+              <w:jc w:val="center"/>
+              <w:rPr>
+                <w:rFonts w:ascii="CMU Serif" w:hAnsi="CMU Serif" w:cs="CMU Serif"/>
+                <w:sz w:val="24"/>
+                <w:szCs w:val="24"/>
+              </w:rPr>
+            </w:pPr>
+            <w:r>
+              <w:rPr>
+                <w:rFonts w:ascii="CMU Serif" w:hAnsi="CMU Serif" w:cs="CMU Serif"/>
+                <w:sz w:val="24"/>
+                <w:szCs w:val="24"/>
+              </w:rPr>
+              <w:t>Wine</w:t>
+            </w:r>
+          </w:p>
+        </w:tc>
+        <w:tc>
+          <w:tcPr>
+            <w:tcW w:w="901" w:type="pct"/>
+          </w:tcPr>
+          <w:p>
+            <w:pPr>
+              <w:jc w:val="center"/>
+              <w:rPr>
+                <w:rFonts w:ascii="CMU Serif" w:hAnsi="CMU Serif" w:cs="CMU Serif"/>
+                <w:sz w:val="24"/>
+                <w:szCs w:val="24"/>
+              </w:rPr>
+            </w:pPr>
+            <w:r>
+              <w:rPr>
+                <w:rFonts w:ascii="CMU Serif" w:hAnsi="CMU Serif" w:cs="CMU Serif"/>
+                <w:sz w:val="24"/>
+                <w:szCs w:val="24"/>
+              </w:rPr>
+              <w:t>0.52</w:t>
+            </w:r>
+          </w:p>
+        </w:tc>
+        <w:tc>
+          <w:tcPr>
+            <w:tcW w:w="883" w:type="pct"/>
+          </w:tcPr>
+          <w:p>
+            <w:pPr>
+              <w:jc w:val="center"/>
+              <w:rPr>
+                <w:rFonts w:ascii="CMU Serif" w:hAnsi="CMU Serif" w:cs="CMU Serif"/>
+                <w:sz w:val="24"/>
+                <w:szCs w:val="24"/>
+              </w:rPr>
+            </w:pPr>
+            <w:r>
+              <w:rPr>
+                <w:rFonts w:ascii="CMU Serif" w:hAnsi="CMU Serif" w:cs="CMU Serif"/>
+                <w:sz w:val="24"/>
+                <w:szCs w:val="24"/>
+              </w:rPr>
+              <w:t>0.79</w:t>
+            </w:r>
+          </w:p>
+        </w:tc>
+        <w:tc>
+          <w:tcPr>
+            <w:tcW w:w="981" w:type="pct"/>
+          </w:tcPr>
+          <w:p>
+            <w:pPr>
+              <w:jc w:val="center"/>
+              <w:rPr>
+                <w:rFonts w:ascii="CMU Serif" w:hAnsi="CMU Serif" w:cs="CMU Serif"/>
+                <w:sz w:val="24"/>
+                <w:szCs w:val="24"/>
+              </w:rPr>
+            </w:pPr>
+            <w:r>
+              <w:rPr>
+                <w:rFonts w:ascii="CMU Serif" w:hAnsi="CMU Serif" w:cs="CMU Serif"/>
+                <w:sz w:val="24"/>
+                <w:szCs w:val="24"/>
+              </w:rPr>
+              <w:t>0.49</w:t>
+            </w:r>
+          </w:p>
+        </w:tc>
+        <w:tc>
+          <w:tcPr>
+            <w:tcW w:w="981" w:type="pct"/>
+          </w:tcPr>
+          <w:p>
+            <w:pPr>
+              <w:jc w:val="center"/>
+              <w:rPr>
+                <w:rFonts w:ascii="CMU Serif" w:hAnsi="CMU Serif" w:cs="CMU Serif"/>
+                <w:sz w:val="24"/>
+                <w:szCs w:val="24"/>
+              </w:rPr>
+            </w:pPr>
+            <w:r>
+              <w:rPr>
+                <w:rFonts w:ascii="CMU Serif" w:hAnsi="CMU Serif" w:cs="CMU Serif"/>
+                <w:sz w:val="24"/>
+                <w:szCs w:val="24"/>
+              </w:rPr>
+              <w:t>0.85</w:t>
+            </w:r>
+          </w:p>
+        </w:tc>
+      </w:tr>
+    </w:tbl>
+    <w:p>
+      <w:pPr>
+        <w:jc w:val="both"/>
+        <w:rPr>
+          <w:rFonts w:ascii="CMU Serif" w:hAnsi="CMU Serif" w:cs="CMU Serif"/>
+          <w:sz w:val="24"/>
+          <w:szCs w:val="24"/>
+        </w:rPr>
+      </w:pPr>
     </w:p>
     <w:sectPr>
       <w:pgSz w:w="11906" w:h="16838"/>
@@ -2363,9 +5167,9 @@
     </w:lvl>
   </w:abstractNum>
   <w:abstractNum w:abstractNumId="1" w15:restartNumberingAfterBreak="0">
-    <w:nsid w:val="6E3711DE"/>
+    <w:nsid w:val="1BB51632"/>
     <w:multiLevelType w:val="multilevel"/>
-    <w:tmpl w:val="5792E6A8"/>
+    <w:tmpl w:val="798EC71E"/>
     <w:lvl w:ilvl="0">
       <w:start w:val="1"/>
       <w:numFmt w:val="decimal"/>
@@ -2389,10 +5193,16 @@
       <w:lvlJc w:val="left"/>
       <w:pPr>
         <w:tabs>
-          <w:tab w:val="num" w:pos="0"/>
+          <w:tab w:val="num" w:pos="-360"/>
         </w:tabs>
-        <w:ind w:left="1080" w:hanging="720"/>
-      </w:pPr>
+        <w:ind w:left="720" w:hanging="720"/>
+      </w:pPr>
+      <w:rPr>
+        <w:b w:val="0"/>
+        <w:bCs w:val="0"/>
+        <w:sz w:val="24"/>
+        <w:szCs w:val="24"/>
+      </w:rPr>
     </w:lvl>
     <w:lvl w:ilvl="2">
       <w:start w:val="1"/>
@@ -2479,11 +5289,404 @@
       </w:pPr>
     </w:lvl>
   </w:abstractNum>
+  <w:abstractNum w:abstractNumId="2" w15:restartNumberingAfterBreak="0">
+    <w:nsid w:val="25F8599C"/>
+    <w:multiLevelType w:val="hybridMultilevel"/>
+    <w:tmpl w:val="06EE1990"/>
+    <w:lvl w:ilvl="0" w:tplc="0415000F">
+      <w:start w:val="1"/>
+      <w:numFmt w:val="decimal"/>
+      <w:lvlText w:val="%1."/>
+      <w:lvlJc w:val="left"/>
+      <w:pPr>
+        <w:ind w:left="1080" w:hanging="360"/>
+      </w:pPr>
+    </w:lvl>
+    <w:lvl w:ilvl="1" w:tplc="04150019" w:tentative="1">
+      <w:start w:val="1"/>
+      <w:numFmt w:val="lowerLetter"/>
+      <w:lvlText w:val="%2."/>
+      <w:lvlJc w:val="left"/>
+      <w:pPr>
+        <w:ind w:left="1800" w:hanging="360"/>
+      </w:pPr>
+    </w:lvl>
+    <w:lvl w:ilvl="2" w:tplc="0415001B" w:tentative="1">
+      <w:start w:val="1"/>
+      <w:numFmt w:val="lowerRoman"/>
+      <w:lvlText w:val="%3."/>
+      <w:lvlJc w:val="right"/>
+      <w:pPr>
+        <w:ind w:left="2520" w:hanging="180"/>
+      </w:pPr>
+    </w:lvl>
+    <w:lvl w:ilvl="3" w:tplc="0415000F" w:tentative="1">
+      <w:start w:val="1"/>
+      <w:numFmt w:val="decimal"/>
+      <w:lvlText w:val="%4."/>
+      <w:lvlJc w:val="left"/>
+      <w:pPr>
+        <w:ind w:left="3240" w:hanging="360"/>
+      </w:pPr>
+    </w:lvl>
+    <w:lvl w:ilvl="4" w:tplc="04150019" w:tentative="1">
+      <w:start w:val="1"/>
+      <w:numFmt w:val="lowerLetter"/>
+      <w:lvlText w:val="%5."/>
+      <w:lvlJc w:val="left"/>
+      <w:pPr>
+        <w:ind w:left="3960" w:hanging="360"/>
+      </w:pPr>
+    </w:lvl>
+    <w:lvl w:ilvl="5" w:tplc="0415001B" w:tentative="1">
+      <w:start w:val="1"/>
+      <w:numFmt w:val="lowerRoman"/>
+      <w:lvlText w:val="%6."/>
+      <w:lvlJc w:val="right"/>
+      <w:pPr>
+        <w:ind w:left="4680" w:hanging="180"/>
+      </w:pPr>
+    </w:lvl>
+    <w:lvl w:ilvl="6" w:tplc="0415000F" w:tentative="1">
+      <w:start w:val="1"/>
+      <w:numFmt w:val="decimal"/>
+      <w:lvlText w:val="%7."/>
+      <w:lvlJc w:val="left"/>
+      <w:pPr>
+        <w:ind w:left="5400" w:hanging="360"/>
+      </w:pPr>
+    </w:lvl>
+    <w:lvl w:ilvl="7" w:tplc="04150019" w:tentative="1">
+      <w:start w:val="1"/>
+      <w:numFmt w:val="lowerLetter"/>
+      <w:lvlText w:val="%8."/>
+      <w:lvlJc w:val="left"/>
+      <w:pPr>
+        <w:ind w:left="6120" w:hanging="360"/>
+      </w:pPr>
+    </w:lvl>
+    <w:lvl w:ilvl="8" w:tplc="0415001B" w:tentative="1">
+      <w:start w:val="1"/>
+      <w:numFmt w:val="lowerRoman"/>
+      <w:lvlText w:val="%9."/>
+      <w:lvlJc w:val="right"/>
+      <w:pPr>
+        <w:ind w:left="6840" w:hanging="180"/>
+      </w:pPr>
+    </w:lvl>
+  </w:abstractNum>
+  <w:abstractNum w:abstractNumId="3" w15:restartNumberingAfterBreak="0">
+    <w:nsid w:val="2C3D5D22"/>
+    <w:multiLevelType w:val="hybridMultilevel"/>
+    <w:tmpl w:val="44E439FA"/>
+    <w:lvl w:ilvl="0" w:tplc="0415000F">
+      <w:start w:val="1"/>
+      <w:numFmt w:val="decimal"/>
+      <w:lvlText w:val="%1."/>
+      <w:lvlJc w:val="left"/>
+      <w:pPr>
+        <w:ind w:left="720" w:hanging="360"/>
+      </w:pPr>
+    </w:lvl>
+    <w:lvl w:ilvl="1" w:tplc="04150019" w:tentative="1">
+      <w:start w:val="1"/>
+      <w:numFmt w:val="lowerLetter"/>
+      <w:lvlText w:val="%2."/>
+      <w:lvlJc w:val="left"/>
+      <w:pPr>
+        <w:ind w:left="1440" w:hanging="360"/>
+      </w:pPr>
+    </w:lvl>
+    <w:lvl w:ilvl="2" w:tplc="0415001B" w:tentative="1">
+      <w:start w:val="1"/>
+      <w:numFmt w:val="lowerRoman"/>
+      <w:lvlText w:val="%3."/>
+      <w:lvlJc w:val="right"/>
+      <w:pPr>
+        <w:ind w:left="2160" w:hanging="180"/>
+      </w:pPr>
+    </w:lvl>
+    <w:lvl w:ilvl="3" w:tplc="0415000F" w:tentative="1">
+      <w:start w:val="1"/>
+      <w:numFmt w:val="decimal"/>
+      <w:lvlText w:val="%4."/>
+      <w:lvlJc w:val="left"/>
+      <w:pPr>
+        <w:ind w:left="2880" w:hanging="360"/>
+      </w:pPr>
+    </w:lvl>
+    <w:lvl w:ilvl="4" w:tplc="04150019" w:tentative="1">
+      <w:start w:val="1"/>
+      <w:numFmt w:val="lowerLetter"/>
+      <w:lvlText w:val="%5."/>
+      <w:lvlJc w:val="left"/>
+      <w:pPr>
+        <w:ind w:left="3600" w:hanging="360"/>
+      </w:pPr>
+    </w:lvl>
+    <w:lvl w:ilvl="5" w:tplc="0415001B" w:tentative="1">
+      <w:start w:val="1"/>
+      <w:numFmt w:val="lowerRoman"/>
+      <w:lvlText w:val="%6."/>
+      <w:lvlJc w:val="right"/>
+      <w:pPr>
+        <w:ind w:left="4320" w:hanging="180"/>
+      </w:pPr>
+    </w:lvl>
+    <w:lvl w:ilvl="6" w:tplc="0415000F" w:tentative="1">
+      <w:start w:val="1"/>
+      <w:numFmt w:val="decimal"/>
+      <w:lvlText w:val="%7."/>
+      <w:lvlJc w:val="left"/>
+      <w:pPr>
+        <w:ind w:left="5040" w:hanging="360"/>
+      </w:pPr>
+    </w:lvl>
+    <w:lvl w:ilvl="7" w:tplc="04150019" w:tentative="1">
+      <w:start w:val="1"/>
+      <w:numFmt w:val="lowerLetter"/>
+      <w:lvlText w:val="%8."/>
+      <w:lvlJc w:val="left"/>
+      <w:pPr>
+        <w:ind w:left="5760" w:hanging="360"/>
+      </w:pPr>
+    </w:lvl>
+    <w:lvl w:ilvl="8" w:tplc="0415001B" w:tentative="1">
+      <w:start w:val="1"/>
+      <w:numFmt w:val="lowerRoman"/>
+      <w:lvlText w:val="%9."/>
+      <w:lvlJc w:val="right"/>
+      <w:pPr>
+        <w:ind w:left="6480" w:hanging="180"/>
+      </w:pPr>
+    </w:lvl>
+  </w:abstractNum>
+  <w:abstractNum w:abstractNumId="4" w15:restartNumberingAfterBreak="0">
+    <w:nsid w:val="6BA61A9F"/>
+    <w:multiLevelType w:val="hybridMultilevel"/>
+    <w:tmpl w:val="FBFA3054"/>
+    <w:lvl w:ilvl="0" w:tplc="0415000F">
+      <w:start w:val="1"/>
+      <w:numFmt w:val="decimal"/>
+      <w:lvlText w:val="%1."/>
+      <w:lvlJc w:val="left"/>
+      <w:pPr>
+        <w:ind w:left="720" w:hanging="360"/>
+      </w:pPr>
+    </w:lvl>
+    <w:lvl w:ilvl="1" w:tplc="04150019" w:tentative="1">
+      <w:start w:val="1"/>
+      <w:numFmt w:val="lowerLetter"/>
+      <w:lvlText w:val="%2."/>
+      <w:lvlJc w:val="left"/>
+      <w:pPr>
+        <w:ind w:left="1440" w:hanging="360"/>
+      </w:pPr>
+    </w:lvl>
+    <w:lvl w:ilvl="2" w:tplc="0415001B" w:tentative="1">
+      <w:start w:val="1"/>
+      <w:numFmt w:val="lowerRoman"/>
+      <w:lvlText w:val="%3."/>
+      <w:lvlJc w:val="right"/>
+      <w:pPr>
+        <w:ind w:left="2160" w:hanging="180"/>
+      </w:pPr>
+    </w:lvl>
+    <w:lvl w:ilvl="3" w:tplc="0415000F" w:tentative="1">
+      <w:start w:val="1"/>
+      <w:numFmt w:val="decimal"/>
+      <w:lvlText w:val="%4."/>
+      <w:lvlJc w:val="left"/>
+      <w:pPr>
+        <w:ind w:left="2880" w:hanging="360"/>
+      </w:pPr>
+    </w:lvl>
+    <w:lvl w:ilvl="4" w:tplc="04150019" w:tentative="1">
+      <w:start w:val="1"/>
+      <w:numFmt w:val="lowerLetter"/>
+      <w:lvlText w:val="%5."/>
+      <w:lvlJc w:val="left"/>
+      <w:pPr>
+        <w:ind w:left="3600" w:hanging="360"/>
+      </w:pPr>
+    </w:lvl>
+    <w:lvl w:ilvl="5" w:tplc="0415001B" w:tentative="1">
+      <w:start w:val="1"/>
+      <w:numFmt w:val="lowerRoman"/>
+      <w:lvlText w:val="%6."/>
+      <w:lvlJc w:val="right"/>
+      <w:pPr>
+        <w:ind w:left="4320" w:hanging="180"/>
+      </w:pPr>
+    </w:lvl>
+    <w:lvl w:ilvl="6" w:tplc="0415000F" w:tentative="1">
+      <w:start w:val="1"/>
+      <w:numFmt w:val="decimal"/>
+      <w:lvlText w:val="%7."/>
+      <w:lvlJc w:val="left"/>
+      <w:pPr>
+        <w:ind w:left="5040" w:hanging="360"/>
+      </w:pPr>
+    </w:lvl>
+    <w:lvl w:ilvl="7" w:tplc="04150019" w:tentative="1">
+      <w:start w:val="1"/>
+      <w:numFmt w:val="lowerLetter"/>
+      <w:lvlText w:val="%8."/>
+      <w:lvlJc w:val="left"/>
+      <w:pPr>
+        <w:ind w:left="5760" w:hanging="360"/>
+      </w:pPr>
+    </w:lvl>
+    <w:lvl w:ilvl="8" w:tplc="0415001B" w:tentative="1">
+      <w:start w:val="1"/>
+      <w:numFmt w:val="lowerRoman"/>
+      <w:lvlText w:val="%9."/>
+      <w:lvlJc w:val="right"/>
+      <w:pPr>
+        <w:ind w:left="6480" w:hanging="180"/>
+      </w:pPr>
+    </w:lvl>
+  </w:abstractNum>
+  <w:abstractNum w:abstractNumId="5" w15:restartNumberingAfterBreak="0">
+    <w:nsid w:val="6E3711DE"/>
+    <w:multiLevelType w:val="multilevel"/>
+    <w:tmpl w:val="798EC71E"/>
+    <w:lvl w:ilvl="0">
+      <w:start w:val="1"/>
+      <w:numFmt w:val="decimal"/>
+      <w:lvlText w:val="%1."/>
+      <w:lvlJc w:val="left"/>
+      <w:pPr>
+        <w:tabs>
+          <w:tab w:val="num" w:pos="0"/>
+        </w:tabs>
+        <w:ind w:left="720" w:hanging="360"/>
+      </w:pPr>
+      <w:rPr>
+        <w:sz w:val="28"/>
+        <w:szCs w:val="28"/>
+      </w:rPr>
+    </w:lvl>
+    <w:lvl w:ilvl="1">
+      <w:start w:val="1"/>
+      <w:numFmt w:val="decimal"/>
+      <w:lvlText w:val="%1.%2"/>
+      <w:lvlJc w:val="left"/>
+      <w:pPr>
+        <w:tabs>
+          <w:tab w:val="num" w:pos="-360"/>
+        </w:tabs>
+        <w:ind w:left="720" w:hanging="720"/>
+      </w:pPr>
+      <w:rPr>
+        <w:b w:val="0"/>
+        <w:bCs w:val="0"/>
+        <w:sz w:val="24"/>
+        <w:szCs w:val="24"/>
+      </w:rPr>
+    </w:lvl>
+    <w:lvl w:ilvl="2">
+      <w:start w:val="1"/>
+      <w:numFmt w:val="decimal"/>
+      <w:lvlText w:val="%1.%2.%3"/>
+      <w:lvlJc w:val="left"/>
+      <w:pPr>
+        <w:tabs>
+          <w:tab w:val="num" w:pos="0"/>
+        </w:tabs>
+        <w:ind w:left="1440" w:hanging="1080"/>
+      </w:pPr>
+    </w:lvl>
+    <w:lvl w:ilvl="3">
+      <w:start w:val="1"/>
+      <w:numFmt w:val="decimal"/>
+      <w:lvlText w:val="%1.%2.%3.%4"/>
+      <w:lvlJc w:val="left"/>
+      <w:pPr>
+        <w:tabs>
+          <w:tab w:val="num" w:pos="0"/>
+        </w:tabs>
+        <w:ind w:left="1440" w:hanging="1080"/>
+      </w:pPr>
+    </w:lvl>
+    <w:lvl w:ilvl="4">
+      <w:start w:val="1"/>
+      <w:numFmt w:val="decimal"/>
+      <w:lvlText w:val="%1.%2.%3.%4.%5"/>
+      <w:lvlJc w:val="left"/>
+      <w:pPr>
+        <w:tabs>
+          <w:tab w:val="num" w:pos="0"/>
+        </w:tabs>
+        <w:ind w:left="1800" w:hanging="1440"/>
+      </w:pPr>
+    </w:lvl>
+    <w:lvl w:ilvl="5">
+      <w:start w:val="1"/>
+      <w:numFmt w:val="decimal"/>
+      <w:lvlText w:val="%1.%2.%3.%4.%5.%6"/>
+      <w:lvlJc w:val="left"/>
+      <w:pPr>
+        <w:tabs>
+          <w:tab w:val="num" w:pos="0"/>
+        </w:tabs>
+        <w:ind w:left="2160" w:hanging="1800"/>
+      </w:pPr>
+    </w:lvl>
+    <w:lvl w:ilvl="6">
+      <w:start w:val="1"/>
+      <w:numFmt w:val="decimal"/>
+      <w:lvlText w:val="%1.%2.%3.%4.%5.%6.%7"/>
+      <w:lvlJc w:val="left"/>
+      <w:pPr>
+        <w:tabs>
+          <w:tab w:val="num" w:pos="0"/>
+        </w:tabs>
+        <w:ind w:left="2160" w:hanging="1800"/>
+      </w:pPr>
+    </w:lvl>
+    <w:lvl w:ilvl="7">
+      <w:start w:val="1"/>
+      <w:numFmt w:val="decimal"/>
+      <w:lvlText w:val="%1.%2.%3.%4.%5.%6.%7.%8"/>
+      <w:lvlJc w:val="left"/>
+      <w:pPr>
+        <w:tabs>
+          <w:tab w:val="num" w:pos="0"/>
+        </w:tabs>
+        <w:ind w:left="2520" w:hanging="2160"/>
+      </w:pPr>
+    </w:lvl>
+    <w:lvl w:ilvl="8">
+      <w:start w:val="1"/>
+      <w:numFmt w:val="decimal"/>
+      <w:lvlText w:val="%1.%2.%3.%4.%5.%6.%7.%8.%9"/>
+      <w:lvlJc w:val="left"/>
+      <w:pPr>
+        <w:tabs>
+          <w:tab w:val="num" w:pos="0"/>
+        </w:tabs>
+        <w:ind w:left="2880" w:hanging="2520"/>
+      </w:pPr>
+    </w:lvl>
+  </w:abstractNum>
   <w:num w:numId="1" w16cid:durableId="97137504">
-    <w:abstractNumId w:val="1"/>
+    <w:abstractNumId w:val="5"/>
   </w:num>
   <w:num w:numId="2" w16cid:durableId="818573346">
     <w:abstractNumId w:val="0"/>
+  </w:num>
+  <w:num w:numId="3" w16cid:durableId="1845708373">
+    <w:abstractNumId w:val="4"/>
+  </w:num>
+  <w:num w:numId="4" w16cid:durableId="1903566610">
+    <w:abstractNumId w:val="3"/>
+  </w:num>
+  <w:num w:numId="5" w16cid:durableId="2140296388">
+    <w:abstractNumId w:val="2"/>
+  </w:num>
+  <w:num w:numId="6" w16cid:durableId="1260524885">
+    <w:abstractNumId w:val="1"/>
   </w:num>
 </w:numbering>
 </file>
@@ -3076,6 +6279,22 @@
       <w:color w:val="808080"/>
     </w:rPr>
   </w:style>
+  <w:style w:type="table" w:styleId="Tabela-Siatka">
+    <w:name w:val="Table Grid"/>
+    <w:basedOn w:val="Standardowy"/>
+    <w:uiPriority w:val="39"/>
+    <w:rsid w:val="005B3090"/>
+    <w:tblPr>
+      <w:tblBorders>
+        <w:top w:val="single" w:sz="4" w:space="0" w:color="auto"/>
+        <w:left w:val="single" w:sz="4" w:space="0" w:color="auto"/>
+        <w:bottom w:val="single" w:sz="4" w:space="0" w:color="auto"/>
+        <w:right w:val="single" w:sz="4" w:space="0" w:color="auto"/>
+        <w:insideH w:val="single" w:sz="4" w:space="0" w:color="auto"/>
+        <w:insideV w:val="single" w:sz="4" w:space="0" w:color="auto"/>
+      </w:tblBorders>
+    </w:tblPr>
+  </w:style>
 </w:styles>
 </file>
 

</xml_diff>